<commit_message>
Make changes to document
</commit_message>
<xml_diff>
--- a/M198449_DeployAT-Five.docx
+++ b/M198449_DeployAT-Five.docx
@@ -151,7 +151,7 @@
           <w:r>
             <w:fldChar w:fldCharType="separate"/>
           </w:r>
-          <w:hyperlink w:anchor="_Toc82906075" w:history="1">
+          <w:hyperlink w:anchor="_Toc82908357" w:history="1">
             <w:r>
               <w:rPr>
                 <w:rStyle w:val="Hyperlink"/>
@@ -178,7 +178,7 @@
                 <w:noProof/>
                 <w:webHidden/>
               </w:rPr>
-              <w:instrText xml:space="preserve"> PAGEREF _Toc82906075 \h </w:instrText>
+              <w:instrText xml:space="preserve"> PAGEREF _Toc82908357 \h </w:instrText>
             </w:r>
             <w:r>
               <w:rPr>
@@ -222,7 +222,7 @@
               <w:lang w:eastAsia="en-AU"/>
             </w:rPr>
           </w:pPr>
-          <w:hyperlink w:anchor="_Toc82906076" w:history="1">
+          <w:hyperlink w:anchor="_Toc82908358" w:history="1">
             <w:r>
               <w:rPr>
                 <w:rStyle w:val="Hyperlink"/>
@@ -250,7 +250,7 @@
                 <w:noProof/>
                 <w:webHidden/>
               </w:rPr>
-              <w:instrText xml:space="preserve"> PAGEREF _Toc82906076 \h </w:instrText>
+              <w:instrText xml:space="preserve"> PAGEREF _Toc82908358 \h </w:instrText>
             </w:r>
             <w:r>
               <w:rPr>
@@ -294,7 +294,7 @@
               <w:lang w:eastAsia="en-AU"/>
             </w:rPr>
           </w:pPr>
-          <w:hyperlink w:anchor="_Toc82906077" w:history="1">
+          <w:hyperlink w:anchor="_Toc82908359" w:history="1">
             <w:r>
               <w:rPr>
                 <w:rStyle w:val="Hyperlink"/>
@@ -321,7 +321,7 @@
                 <w:noProof/>
                 <w:webHidden/>
               </w:rPr>
-              <w:instrText xml:space="preserve"> PAGEREF _Toc82906077 \h </w:instrText>
+              <w:instrText xml:space="preserve"> PAGEREF _Toc82908359 \h </w:instrText>
             </w:r>
             <w:r>
               <w:rPr>
@@ -365,7 +365,7 @@
               <w:lang w:eastAsia="en-AU"/>
             </w:rPr>
           </w:pPr>
-          <w:hyperlink w:anchor="_Toc82906078" w:history="1">
+          <w:hyperlink w:anchor="_Toc82908360" w:history="1">
             <w:r>
               <w:rPr>
                 <w:rStyle w:val="Hyperlink"/>
@@ -392,7 +392,7 @@
                 <w:noProof/>
                 <w:webHidden/>
               </w:rPr>
-              <w:instrText xml:space="preserve"> PAGEREF _Toc82906078 \h </w:instrText>
+              <w:instrText xml:space="preserve"> PAGEREF _Toc82908360 \h </w:instrText>
             </w:r>
             <w:r>
               <w:rPr>
@@ -436,7 +436,7 @@
               <w:lang w:eastAsia="en-AU"/>
             </w:rPr>
           </w:pPr>
-          <w:hyperlink w:anchor="_Toc82906079" w:history="1">
+          <w:hyperlink w:anchor="_Toc82908361" w:history="1">
             <w:r>
               <w:rPr>
                 <w:rStyle w:val="Hyperlink"/>
@@ -463,7 +463,7 @@
                 <w:noProof/>
                 <w:webHidden/>
               </w:rPr>
-              <w:instrText xml:space="preserve"> PAGEREF _Toc82906079 \h </w:instrText>
+              <w:instrText xml:space="preserve"> PAGEREF _Toc82908361 \h </w:instrText>
             </w:r>
             <w:r>
               <w:rPr>
@@ -507,7 +507,7 @@
               <w:lang w:eastAsia="en-AU"/>
             </w:rPr>
           </w:pPr>
-          <w:hyperlink w:anchor="_Toc82906080" w:history="1">
+          <w:hyperlink w:anchor="_Toc82908362" w:history="1">
             <w:r>
               <w:rPr>
                 <w:rStyle w:val="Hyperlink"/>
@@ -534,7 +534,7 @@
                 <w:noProof/>
                 <w:webHidden/>
               </w:rPr>
-              <w:instrText xml:space="preserve"> PAGEREF _Toc82906080 \h </w:instrText>
+              <w:instrText xml:space="preserve"> PAGEREF _Toc82908362 \h </w:instrText>
             </w:r>
             <w:r>
               <w:rPr>
@@ -578,7 +578,7 @@
               <w:lang w:eastAsia="en-AU"/>
             </w:rPr>
           </w:pPr>
-          <w:hyperlink w:anchor="_Toc82906081" w:history="1">
+          <w:hyperlink w:anchor="_Toc82908363" w:history="1">
             <w:r>
               <w:rPr>
                 <w:rStyle w:val="Hyperlink"/>
@@ -605,7 +605,7 @@
                 <w:noProof/>
                 <w:webHidden/>
               </w:rPr>
-              <w:instrText xml:space="preserve"> PAGEREF _Toc82906081 \h </w:instrText>
+              <w:instrText xml:space="preserve"> PAGEREF _Toc82908363 \h </w:instrText>
             </w:r>
             <w:r>
               <w:rPr>
@@ -625,7 +625,7 @@
                 <w:noProof/>
                 <w:webHidden/>
               </w:rPr>
-              <w:t>2</w:t>
+              <w:t>4</w:t>
             </w:r>
             <w:r>
               <w:rPr>
@@ -649,7 +649,7 @@
               <w:lang w:eastAsia="en-AU"/>
             </w:rPr>
           </w:pPr>
-          <w:hyperlink w:anchor="_Toc82906082" w:history="1">
+          <w:hyperlink w:anchor="_Toc82908364" w:history="1">
             <w:r>
               <w:rPr>
                 <w:rStyle w:val="Hyperlink"/>
@@ -676,7 +676,7 @@
                 <w:noProof/>
                 <w:webHidden/>
               </w:rPr>
-              <w:instrText xml:space="preserve"> PAGEREF _Toc82906082 \h </w:instrText>
+              <w:instrText xml:space="preserve"> PAGEREF _Toc82908364 \h </w:instrText>
             </w:r>
             <w:r>
               <w:rPr>
@@ -696,7 +696,7 @@
                 <w:noProof/>
                 <w:webHidden/>
               </w:rPr>
-              <w:t>3</w:t>
+              <w:t>5</w:t>
             </w:r>
             <w:r>
               <w:rPr>
@@ -720,7 +720,7 @@
               <w:lang w:eastAsia="en-AU"/>
             </w:rPr>
           </w:pPr>
-          <w:hyperlink w:anchor="_Toc82906083" w:history="1">
+          <w:hyperlink w:anchor="_Toc82908365" w:history="1">
             <w:r>
               <w:rPr>
                 <w:rStyle w:val="Hyperlink"/>
@@ -747,7 +747,7 @@
                 <w:noProof/>
                 <w:webHidden/>
               </w:rPr>
-              <w:instrText xml:space="preserve"> PAGEREF _Toc82906083 \h </w:instrText>
+              <w:instrText xml:space="preserve"> PAGEREF _Toc82908365 \h </w:instrText>
             </w:r>
             <w:r>
               <w:rPr>
@@ -767,7 +767,7 @@
                 <w:noProof/>
                 <w:webHidden/>
               </w:rPr>
-              <w:t>2</w:t>
+              <w:t>6</w:t>
             </w:r>
             <w:r>
               <w:rPr>
@@ -791,7 +791,7 @@
               <w:lang w:eastAsia="en-AU"/>
             </w:rPr>
           </w:pPr>
-          <w:hyperlink w:anchor="_Toc82906084" w:history="1">
+          <w:hyperlink w:anchor="_Toc82908366" w:history="1">
             <w:r>
               <w:rPr>
                 <w:rStyle w:val="Hyperlink"/>
@@ -818,7 +818,7 @@
                 <w:noProof/>
                 <w:webHidden/>
               </w:rPr>
-              <w:instrText xml:space="preserve"> PAGEREF _Toc82906084 \h </w:instrText>
+              <w:instrText xml:space="preserve"> PAGEREF _Toc82908366 \h </w:instrText>
             </w:r>
             <w:r>
               <w:rPr>
@@ -838,7 +838,7 @@
                 <w:noProof/>
                 <w:webHidden/>
               </w:rPr>
-              <w:t>2</w:t>
+              <w:t>7</w:t>
             </w:r>
             <w:r>
               <w:rPr>
@@ -862,7 +862,7 @@
               <w:lang w:eastAsia="en-AU"/>
             </w:rPr>
           </w:pPr>
-          <w:hyperlink w:anchor="_Toc82906085" w:history="1">
+          <w:hyperlink w:anchor="_Toc82908367" w:history="1">
             <w:r>
               <w:rPr>
                 <w:rStyle w:val="Hyperlink"/>
@@ -889,7 +889,7 @@
                 <w:noProof/>
                 <w:webHidden/>
               </w:rPr>
-              <w:instrText xml:space="preserve"> PAGEREF _Toc82906085 \h </w:instrText>
+              <w:instrText xml:space="preserve"> PAGEREF _Toc82908367 \h </w:instrText>
             </w:r>
             <w:r>
               <w:rPr>
@@ -909,7 +909,7 @@
                 <w:noProof/>
                 <w:webHidden/>
               </w:rPr>
-              <w:t>8</w:t>
+              <w:t>11</w:t>
             </w:r>
             <w:r>
               <w:rPr>
@@ -933,7 +933,7 @@
               <w:lang w:eastAsia="en-AU"/>
             </w:rPr>
           </w:pPr>
-          <w:hyperlink w:anchor="_Toc82906086" w:history="1">
+          <w:hyperlink w:anchor="_Toc82908368" w:history="1">
             <w:r>
               <w:rPr>
                 <w:rStyle w:val="Hyperlink"/>
@@ -960,7 +960,7 @@
                 <w:noProof/>
                 <w:webHidden/>
               </w:rPr>
-              <w:instrText xml:space="preserve"> PAGEREF _Toc82906086 \h </w:instrText>
+              <w:instrText xml:space="preserve"> PAGEREF _Toc82908368 \h </w:instrText>
             </w:r>
             <w:r>
               <w:rPr>
@@ -980,7 +980,7 @@
                 <w:noProof/>
                 <w:webHidden/>
               </w:rPr>
-              <w:t>9</w:t>
+              <w:t>13</w:t>
             </w:r>
             <w:r>
               <w:rPr>
@@ -1035,7 +1035,7 @@
       <w:r>
         <w:fldChar w:fldCharType="separate"/>
       </w:r>
-      <w:hyperlink w:anchor="_Toc82905983" w:history="1">
+      <w:hyperlink w:anchor="_Toc82908348" w:history="1">
         <w:r>
           <w:rPr>
             <w:rStyle w:val="Hyperlink"/>
@@ -1062,504 +1062,7 @@
             <w:noProof/>
             <w:webHidden/>
           </w:rPr>
-          <w:instrText xml:space="preserve"> PAGEREF _Toc82905983 \h </w:instrText>
-        </w:r>
-        <w:r>
-          <w:rPr>
-            <w:noProof/>
-            <w:webHidden/>
-          </w:rPr>
-        </w:r>
-        <w:r>
-          <w:rPr>
-            <w:noProof/>
-            <w:webHidden/>
-          </w:rPr>
-          <w:fldChar w:fldCharType="separate"/>
-        </w:r>
-        <w:r>
-          <w:rPr>
-            <w:noProof/>
-            <w:webHidden/>
-          </w:rPr>
-          <w:t>2</w:t>
-        </w:r>
-        <w:r>
-          <w:rPr>
-            <w:noProof/>
-            <w:webHidden/>
-          </w:rPr>
-          <w:fldChar w:fldCharType="end"/>
-        </w:r>
-      </w:hyperlink>
-    </w:p>
-    <w:p>
-      <w:pPr>
-        <w:pStyle w:val="TableofFigures"/>
-        <w:tabs>
-          <w:tab w:val="right" w:leader="dot" w:pos="9016"/>
-        </w:tabs>
-        <w:rPr>
-          <w:noProof/>
-          <w:sz w:val="22"/>
-          <w:szCs w:val="22"/>
-          <w:lang w:eastAsia="en-AU"/>
-        </w:rPr>
-      </w:pPr>
-      <w:hyperlink w:anchor="_Toc82905984" w:history="1">
-        <w:r>
-          <w:rPr>
-            <w:rStyle w:val="Hyperlink"/>
-            <w:noProof/>
-          </w:rPr>
-          <w:t>Figure 2 - Linux install - A</w:t>
-        </w:r>
-        <w:r>
-          <w:rPr>
-            <w:noProof/>
-            <w:webHidden/>
-          </w:rPr>
-          <w:tab/>
-        </w:r>
-        <w:r>
-          <w:rPr>
-            <w:noProof/>
-            <w:webHidden/>
-          </w:rPr>
-          <w:fldChar w:fldCharType="begin"/>
-        </w:r>
-        <w:r>
-          <w:rPr>
-            <w:noProof/>
-            <w:webHidden/>
-          </w:rPr>
-          <w:instrText xml:space="preserve"> PAGEREF _Toc82905984 \h </w:instrText>
-        </w:r>
-        <w:r>
-          <w:rPr>
-            <w:noProof/>
-            <w:webHidden/>
-          </w:rPr>
-        </w:r>
-        <w:r>
-          <w:rPr>
-            <w:noProof/>
-            <w:webHidden/>
-          </w:rPr>
-          <w:fldChar w:fldCharType="separate"/>
-        </w:r>
-        <w:r>
-          <w:rPr>
-            <w:noProof/>
-            <w:webHidden/>
-          </w:rPr>
-          <w:t>3</w:t>
-        </w:r>
-        <w:r>
-          <w:rPr>
-            <w:noProof/>
-            <w:webHidden/>
-          </w:rPr>
-          <w:fldChar w:fldCharType="end"/>
-        </w:r>
-      </w:hyperlink>
-    </w:p>
-    <w:p>
-      <w:pPr>
-        <w:pStyle w:val="TableofFigures"/>
-        <w:tabs>
-          <w:tab w:val="right" w:leader="dot" w:pos="9016"/>
-        </w:tabs>
-        <w:rPr>
-          <w:noProof/>
-          <w:sz w:val="22"/>
-          <w:szCs w:val="22"/>
-          <w:lang w:eastAsia="en-AU"/>
-        </w:rPr>
-      </w:pPr>
-      <w:hyperlink w:anchor="_Toc82905985" w:history="1">
-        <w:r>
-          <w:rPr>
-            <w:rStyle w:val="Hyperlink"/>
-            <w:noProof/>
-          </w:rPr>
-          <w:t>Figure 3 - Linux install - B</w:t>
-        </w:r>
-        <w:r>
-          <w:rPr>
-            <w:noProof/>
-            <w:webHidden/>
-          </w:rPr>
-          <w:tab/>
-        </w:r>
-        <w:r>
-          <w:rPr>
-            <w:noProof/>
-            <w:webHidden/>
-          </w:rPr>
-          <w:fldChar w:fldCharType="begin"/>
-        </w:r>
-        <w:r>
-          <w:rPr>
-            <w:noProof/>
-            <w:webHidden/>
-          </w:rPr>
-          <w:instrText xml:space="preserve"> PAGEREF _Toc82905985 \h </w:instrText>
-        </w:r>
-        <w:r>
-          <w:rPr>
-            <w:noProof/>
-            <w:webHidden/>
-          </w:rPr>
-        </w:r>
-        <w:r>
-          <w:rPr>
-            <w:noProof/>
-            <w:webHidden/>
-          </w:rPr>
-          <w:fldChar w:fldCharType="separate"/>
-        </w:r>
-        <w:r>
-          <w:rPr>
-            <w:noProof/>
-            <w:webHidden/>
-          </w:rPr>
-          <w:t>3</w:t>
-        </w:r>
-        <w:r>
-          <w:rPr>
-            <w:noProof/>
-            <w:webHidden/>
-          </w:rPr>
-          <w:fldChar w:fldCharType="end"/>
-        </w:r>
-      </w:hyperlink>
-    </w:p>
-    <w:p>
-      <w:pPr>
-        <w:pStyle w:val="TableofFigures"/>
-        <w:tabs>
-          <w:tab w:val="right" w:leader="dot" w:pos="9016"/>
-        </w:tabs>
-        <w:rPr>
-          <w:noProof/>
-          <w:sz w:val="22"/>
-          <w:szCs w:val="22"/>
-          <w:lang w:eastAsia="en-AU"/>
-        </w:rPr>
-      </w:pPr>
-      <w:hyperlink w:anchor="_Toc82905986" w:history="1">
-        <w:r>
-          <w:rPr>
-            <w:rStyle w:val="Hyperlink"/>
-            <w:noProof/>
-          </w:rPr>
-          <w:t>Figure 4 - Running under Windows 10</w:t>
-        </w:r>
-        <w:r>
-          <w:rPr>
-            <w:noProof/>
-            <w:webHidden/>
-          </w:rPr>
-          <w:tab/>
-        </w:r>
-        <w:r>
-          <w:rPr>
-            <w:noProof/>
-            <w:webHidden/>
-          </w:rPr>
-          <w:fldChar w:fldCharType="begin"/>
-        </w:r>
-        <w:r>
-          <w:rPr>
-            <w:noProof/>
-            <w:webHidden/>
-          </w:rPr>
-          <w:instrText xml:space="preserve"> PAGEREF _Toc82905986 \h </w:instrText>
-        </w:r>
-        <w:r>
-          <w:rPr>
-            <w:noProof/>
-            <w:webHidden/>
-          </w:rPr>
-        </w:r>
-        <w:r>
-          <w:rPr>
-            <w:noProof/>
-            <w:webHidden/>
-          </w:rPr>
-          <w:fldChar w:fldCharType="separate"/>
-        </w:r>
-        <w:r>
-          <w:rPr>
-            <w:noProof/>
-            <w:webHidden/>
-          </w:rPr>
-          <w:t>4</w:t>
-        </w:r>
-        <w:r>
-          <w:rPr>
-            <w:noProof/>
-            <w:webHidden/>
-          </w:rPr>
-          <w:fldChar w:fldCharType="end"/>
-        </w:r>
-      </w:hyperlink>
-    </w:p>
-    <w:p>
-      <w:pPr>
-        <w:pStyle w:val="TableofFigures"/>
-        <w:tabs>
-          <w:tab w:val="right" w:leader="dot" w:pos="9016"/>
-        </w:tabs>
-        <w:rPr>
-          <w:noProof/>
-          <w:sz w:val="22"/>
-          <w:szCs w:val="22"/>
-          <w:lang w:eastAsia="en-AU"/>
-        </w:rPr>
-      </w:pPr>
-      <w:hyperlink w:anchor="_Toc82905987" w:history="1">
-        <w:r>
-          <w:rPr>
-            <w:rStyle w:val="Hyperlink"/>
-            <w:noProof/>
-          </w:rPr>
-          <w:t>Figure 5 - Running under Linux</w:t>
-        </w:r>
-        <w:r>
-          <w:rPr>
-            <w:noProof/>
-            <w:webHidden/>
-          </w:rPr>
-          <w:tab/>
-        </w:r>
-        <w:r>
-          <w:rPr>
-            <w:noProof/>
-            <w:webHidden/>
-          </w:rPr>
-          <w:fldChar w:fldCharType="begin"/>
-        </w:r>
-        <w:r>
-          <w:rPr>
-            <w:noProof/>
-            <w:webHidden/>
-          </w:rPr>
-          <w:instrText xml:space="preserve"> PAGEREF _Toc82905987 \h </w:instrText>
-        </w:r>
-        <w:r>
-          <w:rPr>
-            <w:noProof/>
-            <w:webHidden/>
-          </w:rPr>
-        </w:r>
-        <w:r>
-          <w:rPr>
-            <w:noProof/>
-            <w:webHidden/>
-          </w:rPr>
-          <w:fldChar w:fldCharType="separate"/>
-        </w:r>
-        <w:r>
-          <w:rPr>
-            <w:noProof/>
-            <w:webHidden/>
-          </w:rPr>
-          <w:t>5</w:t>
-        </w:r>
-        <w:r>
-          <w:rPr>
-            <w:noProof/>
-            <w:webHidden/>
-          </w:rPr>
-          <w:fldChar w:fldCharType="end"/>
-        </w:r>
-      </w:hyperlink>
-    </w:p>
-    <w:p>
-      <w:pPr>
-        <w:pStyle w:val="TableofFigures"/>
-        <w:tabs>
-          <w:tab w:val="right" w:leader="dot" w:pos="9016"/>
-        </w:tabs>
-        <w:rPr>
-          <w:noProof/>
-          <w:sz w:val="22"/>
-          <w:szCs w:val="22"/>
-          <w:lang w:eastAsia="en-AU"/>
-        </w:rPr>
-      </w:pPr>
-      <w:hyperlink w:anchor="_Toc82905988" w:history="1">
-        <w:r>
-          <w:rPr>
-            <w:rStyle w:val="Hyperlink"/>
-            <w:noProof/>
-          </w:rPr>
-          <w:t>Figure 6 - Uninstall - Windows 10 - A</w:t>
-        </w:r>
-        <w:r>
-          <w:rPr>
-            <w:noProof/>
-            <w:webHidden/>
-          </w:rPr>
-          <w:tab/>
-        </w:r>
-        <w:r>
-          <w:rPr>
-            <w:noProof/>
-            <w:webHidden/>
-          </w:rPr>
-          <w:fldChar w:fldCharType="begin"/>
-        </w:r>
-        <w:r>
-          <w:rPr>
-            <w:noProof/>
-            <w:webHidden/>
-          </w:rPr>
-          <w:instrText xml:space="preserve"> PAGEREF _Toc82905988 \h </w:instrText>
-        </w:r>
-        <w:r>
-          <w:rPr>
-            <w:noProof/>
-            <w:webHidden/>
-          </w:rPr>
-        </w:r>
-        <w:r>
-          <w:rPr>
-            <w:noProof/>
-            <w:webHidden/>
-          </w:rPr>
-          <w:fldChar w:fldCharType="separate"/>
-        </w:r>
-        <w:r>
-          <w:rPr>
-            <w:noProof/>
-            <w:webHidden/>
-          </w:rPr>
-          <w:t>6</w:t>
-        </w:r>
-        <w:r>
-          <w:rPr>
-            <w:noProof/>
-            <w:webHidden/>
-          </w:rPr>
-          <w:fldChar w:fldCharType="end"/>
-        </w:r>
-      </w:hyperlink>
-    </w:p>
-    <w:p>
-      <w:pPr>
-        <w:pStyle w:val="TableofFigures"/>
-        <w:tabs>
-          <w:tab w:val="right" w:leader="dot" w:pos="9016"/>
-        </w:tabs>
-        <w:rPr>
-          <w:noProof/>
-          <w:sz w:val="22"/>
-          <w:szCs w:val="22"/>
-          <w:lang w:eastAsia="en-AU"/>
-        </w:rPr>
-      </w:pPr>
-      <w:hyperlink w:anchor="_Toc82905989" w:history="1">
-        <w:r>
-          <w:rPr>
-            <w:rStyle w:val="Hyperlink"/>
-            <w:noProof/>
-          </w:rPr>
-          <w:t>Figure 7 - Uninstall - Windows 10 - B</w:t>
-        </w:r>
-        <w:r>
-          <w:rPr>
-            <w:noProof/>
-            <w:webHidden/>
-          </w:rPr>
-          <w:tab/>
-        </w:r>
-        <w:r>
-          <w:rPr>
-            <w:noProof/>
-            <w:webHidden/>
-          </w:rPr>
-          <w:fldChar w:fldCharType="begin"/>
-        </w:r>
-        <w:r>
-          <w:rPr>
-            <w:noProof/>
-            <w:webHidden/>
-          </w:rPr>
-          <w:instrText xml:space="preserve"> PAGEREF _Toc82905989 \h </w:instrText>
-        </w:r>
-        <w:r>
-          <w:rPr>
-            <w:noProof/>
-            <w:webHidden/>
-          </w:rPr>
-        </w:r>
-        <w:r>
-          <w:rPr>
-            <w:noProof/>
-            <w:webHidden/>
-          </w:rPr>
-          <w:fldChar w:fldCharType="separate"/>
-        </w:r>
-        <w:r>
-          <w:rPr>
-            <w:noProof/>
-            <w:webHidden/>
-          </w:rPr>
-          <w:t>6</w:t>
-        </w:r>
-        <w:r>
-          <w:rPr>
-            <w:noProof/>
-            <w:webHidden/>
-          </w:rPr>
-          <w:fldChar w:fldCharType="end"/>
-        </w:r>
-      </w:hyperlink>
-    </w:p>
-    <w:p>
-      <w:pPr>
-        <w:pStyle w:val="TableofFigures"/>
-        <w:tabs>
-          <w:tab w:val="right" w:leader="dot" w:pos="9016"/>
-        </w:tabs>
-        <w:rPr>
-          <w:noProof/>
-          <w:sz w:val="22"/>
-          <w:szCs w:val="22"/>
-          <w:lang w:eastAsia="en-AU"/>
-        </w:rPr>
-      </w:pPr>
-      <w:hyperlink w:anchor="_Toc82905990" w:history="1">
-        <w:r>
-          <w:rPr>
-            <w:rStyle w:val="Hyperlink"/>
-            <w:noProof/>
-          </w:rPr>
-          <w:t>Figure 8 - Uninstall - Linux - A</w:t>
-        </w:r>
-        <w:r>
-          <w:rPr>
-            <w:noProof/>
-            <w:webHidden/>
-          </w:rPr>
-          <w:tab/>
-        </w:r>
-        <w:r>
-          <w:rPr>
-            <w:noProof/>
-            <w:webHidden/>
-          </w:rPr>
-          <w:fldChar w:fldCharType="begin"/>
-        </w:r>
-        <w:r>
-          <w:rPr>
-            <w:noProof/>
-            <w:webHidden/>
-          </w:rPr>
-          <w:instrText xml:space="preserve"> PAGEREF _Toc82905990 \h </w:instrText>
+          <w:instrText xml:space="preserve"> PAGEREF _Toc82908348 \h </w:instrText>
         </w:r>
         <w:r>
           <w:rPr>
@@ -1603,7 +1106,504 @@
           <w:lang w:eastAsia="en-AU"/>
         </w:rPr>
       </w:pPr>
-      <w:hyperlink w:anchor="_Toc82905991" w:history="1">
+      <w:hyperlink w:anchor="_Toc82908349" w:history="1">
+        <w:r>
+          <w:rPr>
+            <w:rStyle w:val="Hyperlink"/>
+            <w:noProof/>
+          </w:rPr>
+          <w:t>Figure 2 - Linux install - A</w:t>
+        </w:r>
+        <w:r>
+          <w:rPr>
+            <w:noProof/>
+            <w:webHidden/>
+          </w:rPr>
+          <w:tab/>
+        </w:r>
+        <w:r>
+          <w:rPr>
+            <w:noProof/>
+            <w:webHidden/>
+          </w:rPr>
+          <w:fldChar w:fldCharType="begin"/>
+        </w:r>
+        <w:r>
+          <w:rPr>
+            <w:noProof/>
+            <w:webHidden/>
+          </w:rPr>
+          <w:instrText xml:space="preserve"> PAGEREF _Toc82908349 \h </w:instrText>
+        </w:r>
+        <w:r>
+          <w:rPr>
+            <w:noProof/>
+            <w:webHidden/>
+          </w:rPr>
+        </w:r>
+        <w:r>
+          <w:rPr>
+            <w:noProof/>
+            <w:webHidden/>
+          </w:rPr>
+          <w:fldChar w:fldCharType="separate"/>
+        </w:r>
+        <w:r>
+          <w:rPr>
+            <w:noProof/>
+            <w:webHidden/>
+          </w:rPr>
+          <w:t>8</w:t>
+        </w:r>
+        <w:r>
+          <w:rPr>
+            <w:noProof/>
+            <w:webHidden/>
+          </w:rPr>
+          <w:fldChar w:fldCharType="end"/>
+        </w:r>
+      </w:hyperlink>
+    </w:p>
+    <w:p>
+      <w:pPr>
+        <w:pStyle w:val="TableofFigures"/>
+        <w:tabs>
+          <w:tab w:val="right" w:leader="dot" w:pos="9016"/>
+        </w:tabs>
+        <w:rPr>
+          <w:noProof/>
+          <w:sz w:val="22"/>
+          <w:szCs w:val="22"/>
+          <w:lang w:eastAsia="en-AU"/>
+        </w:rPr>
+      </w:pPr>
+      <w:hyperlink w:anchor="_Toc82908350" w:history="1">
+        <w:r>
+          <w:rPr>
+            <w:rStyle w:val="Hyperlink"/>
+            <w:noProof/>
+          </w:rPr>
+          <w:t>Figure 3 - Linux install - B</w:t>
+        </w:r>
+        <w:r>
+          <w:rPr>
+            <w:noProof/>
+            <w:webHidden/>
+          </w:rPr>
+          <w:tab/>
+        </w:r>
+        <w:r>
+          <w:rPr>
+            <w:noProof/>
+            <w:webHidden/>
+          </w:rPr>
+          <w:fldChar w:fldCharType="begin"/>
+        </w:r>
+        <w:r>
+          <w:rPr>
+            <w:noProof/>
+            <w:webHidden/>
+          </w:rPr>
+          <w:instrText xml:space="preserve"> PAGEREF _Toc82908350 \h </w:instrText>
+        </w:r>
+        <w:r>
+          <w:rPr>
+            <w:noProof/>
+            <w:webHidden/>
+          </w:rPr>
+        </w:r>
+        <w:r>
+          <w:rPr>
+            <w:noProof/>
+            <w:webHidden/>
+          </w:rPr>
+          <w:fldChar w:fldCharType="separate"/>
+        </w:r>
+        <w:r>
+          <w:rPr>
+            <w:noProof/>
+            <w:webHidden/>
+          </w:rPr>
+          <w:t>8</w:t>
+        </w:r>
+        <w:r>
+          <w:rPr>
+            <w:noProof/>
+            <w:webHidden/>
+          </w:rPr>
+          <w:fldChar w:fldCharType="end"/>
+        </w:r>
+      </w:hyperlink>
+    </w:p>
+    <w:p>
+      <w:pPr>
+        <w:pStyle w:val="TableofFigures"/>
+        <w:tabs>
+          <w:tab w:val="right" w:leader="dot" w:pos="9016"/>
+        </w:tabs>
+        <w:rPr>
+          <w:noProof/>
+          <w:sz w:val="22"/>
+          <w:szCs w:val="22"/>
+          <w:lang w:eastAsia="en-AU"/>
+        </w:rPr>
+      </w:pPr>
+      <w:hyperlink w:anchor="_Toc82908351" w:history="1">
+        <w:r>
+          <w:rPr>
+            <w:rStyle w:val="Hyperlink"/>
+            <w:noProof/>
+          </w:rPr>
+          <w:t>Figure 4 - Running under Windows 10</w:t>
+        </w:r>
+        <w:r>
+          <w:rPr>
+            <w:noProof/>
+            <w:webHidden/>
+          </w:rPr>
+          <w:tab/>
+        </w:r>
+        <w:r>
+          <w:rPr>
+            <w:noProof/>
+            <w:webHidden/>
+          </w:rPr>
+          <w:fldChar w:fldCharType="begin"/>
+        </w:r>
+        <w:r>
+          <w:rPr>
+            <w:noProof/>
+            <w:webHidden/>
+          </w:rPr>
+          <w:instrText xml:space="preserve"> PAGEREF _Toc82908351 \h </w:instrText>
+        </w:r>
+        <w:r>
+          <w:rPr>
+            <w:noProof/>
+            <w:webHidden/>
+          </w:rPr>
+        </w:r>
+        <w:r>
+          <w:rPr>
+            <w:noProof/>
+            <w:webHidden/>
+          </w:rPr>
+          <w:fldChar w:fldCharType="separate"/>
+        </w:r>
+        <w:r>
+          <w:rPr>
+            <w:noProof/>
+            <w:webHidden/>
+          </w:rPr>
+          <w:t>9</w:t>
+        </w:r>
+        <w:r>
+          <w:rPr>
+            <w:noProof/>
+            <w:webHidden/>
+          </w:rPr>
+          <w:fldChar w:fldCharType="end"/>
+        </w:r>
+      </w:hyperlink>
+    </w:p>
+    <w:p>
+      <w:pPr>
+        <w:pStyle w:val="TableofFigures"/>
+        <w:tabs>
+          <w:tab w:val="right" w:leader="dot" w:pos="9016"/>
+        </w:tabs>
+        <w:rPr>
+          <w:noProof/>
+          <w:sz w:val="22"/>
+          <w:szCs w:val="22"/>
+          <w:lang w:eastAsia="en-AU"/>
+        </w:rPr>
+      </w:pPr>
+      <w:hyperlink w:anchor="_Toc82908352" w:history="1">
+        <w:r>
+          <w:rPr>
+            <w:rStyle w:val="Hyperlink"/>
+            <w:noProof/>
+          </w:rPr>
+          <w:t>Figure 5 - Running under Linux</w:t>
+        </w:r>
+        <w:r>
+          <w:rPr>
+            <w:noProof/>
+            <w:webHidden/>
+          </w:rPr>
+          <w:tab/>
+        </w:r>
+        <w:r>
+          <w:rPr>
+            <w:noProof/>
+            <w:webHidden/>
+          </w:rPr>
+          <w:fldChar w:fldCharType="begin"/>
+        </w:r>
+        <w:r>
+          <w:rPr>
+            <w:noProof/>
+            <w:webHidden/>
+          </w:rPr>
+          <w:instrText xml:space="preserve"> PAGEREF _Toc82908352 \h </w:instrText>
+        </w:r>
+        <w:r>
+          <w:rPr>
+            <w:noProof/>
+            <w:webHidden/>
+          </w:rPr>
+        </w:r>
+        <w:r>
+          <w:rPr>
+            <w:noProof/>
+            <w:webHidden/>
+          </w:rPr>
+          <w:fldChar w:fldCharType="separate"/>
+        </w:r>
+        <w:r>
+          <w:rPr>
+            <w:noProof/>
+            <w:webHidden/>
+          </w:rPr>
+          <w:t>10</w:t>
+        </w:r>
+        <w:r>
+          <w:rPr>
+            <w:noProof/>
+            <w:webHidden/>
+          </w:rPr>
+          <w:fldChar w:fldCharType="end"/>
+        </w:r>
+      </w:hyperlink>
+    </w:p>
+    <w:p>
+      <w:pPr>
+        <w:pStyle w:val="TableofFigures"/>
+        <w:tabs>
+          <w:tab w:val="right" w:leader="dot" w:pos="9016"/>
+        </w:tabs>
+        <w:rPr>
+          <w:noProof/>
+          <w:sz w:val="22"/>
+          <w:szCs w:val="22"/>
+          <w:lang w:eastAsia="en-AU"/>
+        </w:rPr>
+      </w:pPr>
+      <w:hyperlink w:anchor="_Toc82908353" w:history="1">
+        <w:r>
+          <w:rPr>
+            <w:rStyle w:val="Hyperlink"/>
+            <w:noProof/>
+          </w:rPr>
+          <w:t>Figure 6 - Uninstall - Windows 10 - A</w:t>
+        </w:r>
+        <w:r>
+          <w:rPr>
+            <w:noProof/>
+            <w:webHidden/>
+          </w:rPr>
+          <w:tab/>
+        </w:r>
+        <w:r>
+          <w:rPr>
+            <w:noProof/>
+            <w:webHidden/>
+          </w:rPr>
+          <w:fldChar w:fldCharType="begin"/>
+        </w:r>
+        <w:r>
+          <w:rPr>
+            <w:noProof/>
+            <w:webHidden/>
+          </w:rPr>
+          <w:instrText xml:space="preserve"> PAGEREF _Toc82908353 \h </w:instrText>
+        </w:r>
+        <w:r>
+          <w:rPr>
+            <w:noProof/>
+            <w:webHidden/>
+          </w:rPr>
+        </w:r>
+        <w:r>
+          <w:rPr>
+            <w:noProof/>
+            <w:webHidden/>
+          </w:rPr>
+          <w:fldChar w:fldCharType="separate"/>
+        </w:r>
+        <w:r>
+          <w:rPr>
+            <w:noProof/>
+            <w:webHidden/>
+          </w:rPr>
+          <w:t>11</w:t>
+        </w:r>
+        <w:r>
+          <w:rPr>
+            <w:noProof/>
+            <w:webHidden/>
+          </w:rPr>
+          <w:fldChar w:fldCharType="end"/>
+        </w:r>
+      </w:hyperlink>
+    </w:p>
+    <w:p>
+      <w:pPr>
+        <w:pStyle w:val="TableofFigures"/>
+        <w:tabs>
+          <w:tab w:val="right" w:leader="dot" w:pos="9016"/>
+        </w:tabs>
+        <w:rPr>
+          <w:noProof/>
+          <w:sz w:val="22"/>
+          <w:szCs w:val="22"/>
+          <w:lang w:eastAsia="en-AU"/>
+        </w:rPr>
+      </w:pPr>
+      <w:hyperlink w:anchor="_Toc82908354" w:history="1">
+        <w:r>
+          <w:rPr>
+            <w:rStyle w:val="Hyperlink"/>
+            <w:noProof/>
+          </w:rPr>
+          <w:t>Figure 7 - Uninstall - Windows 10 - B</w:t>
+        </w:r>
+        <w:r>
+          <w:rPr>
+            <w:noProof/>
+            <w:webHidden/>
+          </w:rPr>
+          <w:tab/>
+        </w:r>
+        <w:r>
+          <w:rPr>
+            <w:noProof/>
+            <w:webHidden/>
+          </w:rPr>
+          <w:fldChar w:fldCharType="begin"/>
+        </w:r>
+        <w:r>
+          <w:rPr>
+            <w:noProof/>
+            <w:webHidden/>
+          </w:rPr>
+          <w:instrText xml:space="preserve"> PAGEREF _Toc82908354 \h </w:instrText>
+        </w:r>
+        <w:r>
+          <w:rPr>
+            <w:noProof/>
+            <w:webHidden/>
+          </w:rPr>
+        </w:r>
+        <w:r>
+          <w:rPr>
+            <w:noProof/>
+            <w:webHidden/>
+          </w:rPr>
+          <w:fldChar w:fldCharType="separate"/>
+        </w:r>
+        <w:r>
+          <w:rPr>
+            <w:noProof/>
+            <w:webHidden/>
+          </w:rPr>
+          <w:t>11</w:t>
+        </w:r>
+        <w:r>
+          <w:rPr>
+            <w:noProof/>
+            <w:webHidden/>
+          </w:rPr>
+          <w:fldChar w:fldCharType="end"/>
+        </w:r>
+      </w:hyperlink>
+    </w:p>
+    <w:p>
+      <w:pPr>
+        <w:pStyle w:val="TableofFigures"/>
+        <w:tabs>
+          <w:tab w:val="right" w:leader="dot" w:pos="9016"/>
+        </w:tabs>
+        <w:rPr>
+          <w:noProof/>
+          <w:sz w:val="22"/>
+          <w:szCs w:val="22"/>
+          <w:lang w:eastAsia="en-AU"/>
+        </w:rPr>
+      </w:pPr>
+      <w:hyperlink w:anchor="_Toc82908355" w:history="1">
+        <w:r>
+          <w:rPr>
+            <w:rStyle w:val="Hyperlink"/>
+            <w:noProof/>
+          </w:rPr>
+          <w:t>Figure 8 - Uninstall - Linux - A</w:t>
+        </w:r>
+        <w:r>
+          <w:rPr>
+            <w:noProof/>
+            <w:webHidden/>
+          </w:rPr>
+          <w:tab/>
+        </w:r>
+        <w:r>
+          <w:rPr>
+            <w:noProof/>
+            <w:webHidden/>
+          </w:rPr>
+          <w:fldChar w:fldCharType="begin"/>
+        </w:r>
+        <w:r>
+          <w:rPr>
+            <w:noProof/>
+            <w:webHidden/>
+          </w:rPr>
+          <w:instrText xml:space="preserve"> PAGEREF _Toc82908355 \h </w:instrText>
+        </w:r>
+        <w:r>
+          <w:rPr>
+            <w:noProof/>
+            <w:webHidden/>
+          </w:rPr>
+        </w:r>
+        <w:r>
+          <w:rPr>
+            <w:noProof/>
+            <w:webHidden/>
+          </w:rPr>
+          <w:fldChar w:fldCharType="separate"/>
+        </w:r>
+        <w:r>
+          <w:rPr>
+            <w:noProof/>
+            <w:webHidden/>
+          </w:rPr>
+          <w:t>12</w:t>
+        </w:r>
+        <w:r>
+          <w:rPr>
+            <w:noProof/>
+            <w:webHidden/>
+          </w:rPr>
+          <w:fldChar w:fldCharType="end"/>
+        </w:r>
+      </w:hyperlink>
+    </w:p>
+    <w:p>
+      <w:pPr>
+        <w:pStyle w:val="TableofFigures"/>
+        <w:tabs>
+          <w:tab w:val="right" w:leader="dot" w:pos="9016"/>
+        </w:tabs>
+        <w:rPr>
+          <w:noProof/>
+          <w:sz w:val="22"/>
+          <w:szCs w:val="22"/>
+          <w:lang w:eastAsia="en-AU"/>
+        </w:rPr>
+      </w:pPr>
+      <w:hyperlink w:anchor="_Toc82908356" w:history="1">
         <w:r>
           <w:rPr>
             <w:rStyle w:val="Hyperlink"/>
@@ -1630,7 +1630,7 @@
             <w:noProof/>
             <w:webHidden/>
           </w:rPr>
-          <w:instrText xml:space="preserve"> PAGEREF _Toc82905991 \h </w:instrText>
+          <w:instrText xml:space="preserve"> PAGEREF _Toc82908356 \h </w:instrText>
         </w:r>
         <w:r>
           <w:rPr>
@@ -1650,7 +1650,7 @@
             <w:noProof/>
             <w:webHidden/>
           </w:rPr>
-          <w:t>7</w:t>
+          <w:t>12</w:t>
         </w:r>
         <w:r>
           <w:rPr>
@@ -1675,7 +1675,7 @@
       <w:pPr>
         <w:pStyle w:val="Heading1"/>
       </w:pPr>
-      <w:bookmarkStart w:id="1" w:name="_Toc82906075"/>
+      <w:bookmarkStart w:id="1" w:name="_Toc82908357"/>
       <w:r>
         <w:lastRenderedPageBreak/>
         <w:t>Create an Installation Package</w:t>
@@ -1689,7 +1689,7 @@
           <w:rFonts w:eastAsia="Calibri"/>
         </w:rPr>
       </w:pPr>
-      <w:bookmarkStart w:id="2" w:name="_Toc82906076"/>
+      <w:bookmarkStart w:id="2" w:name="_Toc82908358"/>
       <w:r>
         <w:rPr>
           <w:rFonts w:eastAsia="Calibri"/>
@@ -1834,7 +1834,7 @@
       <w:pPr>
         <w:pStyle w:val="Heading3"/>
       </w:pPr>
-      <w:bookmarkStart w:id="3" w:name="_Toc82906077"/>
+      <w:bookmarkStart w:id="3" w:name="_Toc82908359"/>
       <w:r>
         <w:t>DeployAT-Five-1.0.0-with-deps.jar</w:t>
       </w:r>
@@ -1868,7 +1868,7 @@
       <w:pPr>
         <w:pStyle w:val="Heading3"/>
       </w:pPr>
-      <w:bookmarkStart w:id="4" w:name="_Toc82906078"/>
+      <w:bookmarkStart w:id="4" w:name="_Toc82908360"/>
       <w:r>
         <w:t>DeployAT-Five-1.0.0-deploy-linux.tar.gz</w:t>
       </w:r>
@@ -1899,7 +1899,7 @@
       <w:pPr>
         <w:pStyle w:val="Heading3"/>
       </w:pPr>
-      <w:bookmarkStart w:id="5" w:name="_Toc82906079"/>
+      <w:bookmarkStart w:id="5" w:name="_Toc82908361"/>
       <w:r>
         <w:t>DeployAT-Five-1.0.0-deploy-win.zip</w:t>
       </w:r>
@@ -1941,7 +1941,7 @@
       <w:pPr>
         <w:pStyle w:val="Heading3"/>
       </w:pPr>
-      <w:bookmarkStart w:id="6" w:name="_Toc82906080"/>
+      <w:bookmarkStart w:id="6" w:name="_Toc82908362"/>
       <w:r>
         <w:lastRenderedPageBreak/>
         <w:t>pom.xml</w:t>
@@ -2850,6 +2850,7 @@
       <w:pPr>
         <w:spacing w:after="0"/>
         <w:rPr>
+          <w:rFonts w:ascii="Courier New" w:hAnsi="Courier New" w:cs="Courier New"/>
           <w:sz w:val="18"/>
           <w:szCs w:val="18"/>
         </w:rPr>
@@ -2860,22 +2861,467 @@
           <w:sz w:val="18"/>
           <w:szCs w:val="18"/>
         </w:rPr>
-        <w:t>&lt;/profiles&gt;</w:t>
-      </w:r>
-    </w:p>
-    <w:p/>
-    <w:p>
-      <w:pPr>
+        <w:t>&lt;/profiles</w:t>
+      </w:r>
+    </w:p>
+    <w:p>
+      <w:pPr>
+        <w:spacing w:after="0"/>
+      </w:pPr>
+    </w:p>
+    <w:p>
+      <w:pPr>
+        <w:spacing w:after="0"/>
+      </w:pPr>
+    </w:p>
+    <w:p>
+      <w:pPr>
+        <w:spacing w:after="0"/>
         <w:sectPr>
           <w:type w:val="continuous"/>
           <w:pgSz w:w="11906" w:h="16838" w:code="9"/>
           <w:pgMar w:top="1440" w:right="282" w:bottom="1440" w:left="426" w:header="709" w:footer="709" w:gutter="0"/>
-          <w:pgNumType w:start="1"/>
           <w:cols w:space="708"/>
           <w:docGrid w:linePitch="360"/>
         </w:sectPr>
       </w:pPr>
     </w:p>
+    <w:p>
+      <w:pPr>
+        <w:pStyle w:val="Heading3"/>
+      </w:pPr>
+      <w:bookmarkStart w:id="7" w:name="_Toc82908363"/>
+      <w:r>
+        <w:t>distribution.xml</w:t>
+      </w:r>
+      <w:bookmarkEnd w:id="7"/>
+    </w:p>
+    <w:p/>
+    <w:p>
+      <w:pPr>
+        <w:spacing w:after="0"/>
+        <w:rPr>
+          <w:rFonts w:ascii="Courier New" w:hAnsi="Courier New" w:cs="Courier New"/>
+        </w:rPr>
+      </w:pPr>
+      <w:r>
+        <w:rPr>
+          <w:rFonts w:ascii="Courier New" w:hAnsi="Courier New" w:cs="Courier New"/>
+        </w:rPr>
+        <w:t xml:space="preserve">&lt;assembly </w:t>
+      </w:r>
+      <w:proofErr w:type="spellStart"/>
+      <w:r>
+        <w:rPr>
+          <w:rFonts w:ascii="Courier New" w:hAnsi="Courier New" w:cs="Courier New"/>
+        </w:rPr>
+        <w:t>xmlns</w:t>
+      </w:r>
+      <w:proofErr w:type="spellEnd"/>
+      <w:r>
+        <w:rPr>
+          <w:rFonts w:ascii="Courier New" w:hAnsi="Courier New" w:cs="Courier New"/>
+        </w:rPr>
+        <w:t>="http://maven.apache.org/ASSEMBLY/2.1.0"</w:t>
+      </w:r>
+    </w:p>
+    <w:p>
+      <w:pPr>
+        <w:spacing w:after="0"/>
+        <w:rPr>
+          <w:rFonts w:ascii="Courier New" w:hAnsi="Courier New" w:cs="Courier New"/>
+        </w:rPr>
+      </w:pPr>
+      <w:r>
+        <w:rPr>
+          <w:rFonts w:ascii="Courier New" w:hAnsi="Courier New" w:cs="Courier New"/>
+        </w:rPr>
+        <w:t xml:space="preserve">              </w:t>
+      </w:r>
+      <w:proofErr w:type="spellStart"/>
+      <w:proofErr w:type="gramStart"/>
+      <w:r>
+        <w:rPr>
+          <w:rFonts w:ascii="Courier New" w:hAnsi="Courier New" w:cs="Courier New"/>
+        </w:rPr>
+        <w:t>xmlns:xsi</w:t>
+      </w:r>
+      <w:proofErr w:type="spellEnd"/>
+      <w:proofErr w:type="gramEnd"/>
+      <w:r>
+        <w:rPr>
+          <w:rFonts w:ascii="Courier New" w:hAnsi="Courier New" w:cs="Courier New"/>
+        </w:rPr>
+        <w:t>="http://www.w3.org/2001/XMLSchema-instance"</w:t>
+      </w:r>
+    </w:p>
+    <w:p>
+      <w:pPr>
+        <w:spacing w:after="0"/>
+        <w:rPr>
+          <w:rFonts w:ascii="Courier New" w:hAnsi="Courier New" w:cs="Courier New"/>
+        </w:rPr>
+      </w:pPr>
+      <w:r>
+        <w:rPr>
+          <w:rFonts w:ascii="Courier New" w:hAnsi="Courier New" w:cs="Courier New"/>
+        </w:rPr>
+        <w:t xml:space="preserve">              </w:t>
+      </w:r>
+      <w:proofErr w:type="spellStart"/>
+      <w:proofErr w:type="gramStart"/>
+      <w:r>
+        <w:rPr>
+          <w:rFonts w:ascii="Courier New" w:hAnsi="Courier New" w:cs="Courier New"/>
+        </w:rPr>
+        <w:t>xsi:schemaLocation</w:t>
+      </w:r>
+      <w:proofErr w:type="spellEnd"/>
+      <w:proofErr w:type="gramEnd"/>
+      <w:r>
+        <w:rPr>
+          <w:rFonts w:ascii="Courier New" w:hAnsi="Courier New" w:cs="Courier New"/>
+        </w:rPr>
+        <w:t>="http://maven.apache.org/ASSEMBLY/2.1.0 http://maven.apache.org/xsd/assembly-2.1.0.xsd"&gt;</w:t>
+      </w:r>
+    </w:p>
+    <w:p>
+      <w:pPr>
+        <w:spacing w:after="0"/>
+        <w:rPr>
+          <w:rFonts w:ascii="Courier New" w:hAnsi="Courier New" w:cs="Courier New"/>
+        </w:rPr>
+      </w:pPr>
+      <w:r>
+        <w:rPr>
+          <w:rFonts w:ascii="Courier New" w:hAnsi="Courier New" w:cs="Courier New"/>
+        </w:rPr>
+        <w:t xml:space="preserve">    &lt;id&gt;with-deps&lt;/id&gt;</w:t>
+      </w:r>
+    </w:p>
+    <w:p>
+      <w:pPr>
+        <w:spacing w:after="0"/>
+        <w:rPr>
+          <w:rFonts w:ascii="Courier New" w:hAnsi="Courier New" w:cs="Courier New"/>
+        </w:rPr>
+      </w:pPr>
+      <w:r>
+        <w:rPr>
+          <w:rFonts w:ascii="Courier New" w:hAnsi="Courier New" w:cs="Courier New"/>
+        </w:rPr>
+        <w:t xml:space="preserve">    &lt;formats&gt;</w:t>
+      </w:r>
+    </w:p>
+    <w:p>
+      <w:pPr>
+        <w:spacing w:after="0"/>
+        <w:rPr>
+          <w:rFonts w:ascii="Courier New" w:hAnsi="Courier New" w:cs="Courier New"/>
+        </w:rPr>
+      </w:pPr>
+      <w:r>
+        <w:rPr>
+          <w:rFonts w:ascii="Courier New" w:hAnsi="Courier New" w:cs="Courier New"/>
+        </w:rPr>
+        <w:t xml:space="preserve">        &lt;format&gt;jar&lt;/format&gt;</w:t>
+      </w:r>
+    </w:p>
+    <w:p>
+      <w:pPr>
+        <w:spacing w:after="0"/>
+        <w:rPr>
+          <w:rFonts w:ascii="Courier New" w:hAnsi="Courier New" w:cs="Courier New"/>
+        </w:rPr>
+      </w:pPr>
+      <w:r>
+        <w:rPr>
+          <w:rFonts w:ascii="Courier New" w:hAnsi="Courier New" w:cs="Courier New"/>
+        </w:rPr>
+        <w:t xml:space="preserve">    &lt;/formats&gt;</w:t>
+      </w:r>
+    </w:p>
+    <w:p>
+      <w:pPr>
+        <w:spacing w:after="0"/>
+        <w:rPr>
+          <w:rFonts w:ascii="Courier New" w:hAnsi="Courier New" w:cs="Courier New"/>
+        </w:rPr>
+      </w:pPr>
+      <w:r>
+        <w:rPr>
+          <w:rFonts w:ascii="Courier New" w:hAnsi="Courier New" w:cs="Courier New"/>
+        </w:rPr>
+        <w:t xml:space="preserve">    &lt;</w:t>
+      </w:r>
+      <w:proofErr w:type="spellStart"/>
+      <w:r>
+        <w:rPr>
+          <w:rFonts w:ascii="Courier New" w:hAnsi="Courier New" w:cs="Courier New"/>
+        </w:rPr>
+        <w:t>includeBaseDirectory</w:t>
+      </w:r>
+      <w:proofErr w:type="spellEnd"/>
+      <w:r>
+        <w:rPr>
+          <w:rFonts w:ascii="Courier New" w:hAnsi="Courier New" w:cs="Courier New"/>
+        </w:rPr>
+        <w:t>&gt;false&lt;/</w:t>
+      </w:r>
+      <w:proofErr w:type="spellStart"/>
+      <w:r>
+        <w:rPr>
+          <w:rFonts w:ascii="Courier New" w:hAnsi="Courier New" w:cs="Courier New"/>
+        </w:rPr>
+        <w:t>includeBaseDirectory</w:t>
+      </w:r>
+      <w:proofErr w:type="spellEnd"/>
+      <w:r>
+        <w:rPr>
+          <w:rFonts w:ascii="Courier New" w:hAnsi="Courier New" w:cs="Courier New"/>
+        </w:rPr>
+        <w:t>&gt;</w:t>
+      </w:r>
+    </w:p>
+    <w:p>
+      <w:pPr>
+        <w:spacing w:after="0"/>
+        <w:rPr>
+          <w:rFonts w:ascii="Courier New" w:hAnsi="Courier New" w:cs="Courier New"/>
+        </w:rPr>
+      </w:pPr>
+      <w:r>
+        <w:rPr>
+          <w:rFonts w:ascii="Courier New" w:hAnsi="Courier New" w:cs="Courier New"/>
+        </w:rPr>
+        <w:t xml:space="preserve">    &lt;</w:t>
+      </w:r>
+      <w:proofErr w:type="spellStart"/>
+      <w:r>
+        <w:rPr>
+          <w:rFonts w:ascii="Courier New" w:hAnsi="Courier New" w:cs="Courier New"/>
+        </w:rPr>
+        <w:t>dependencySets</w:t>
+      </w:r>
+      <w:proofErr w:type="spellEnd"/>
+      <w:r>
+        <w:rPr>
+          <w:rFonts w:ascii="Courier New" w:hAnsi="Courier New" w:cs="Courier New"/>
+        </w:rPr>
+        <w:t>&gt;</w:t>
+      </w:r>
+    </w:p>
+    <w:p>
+      <w:pPr>
+        <w:spacing w:after="0"/>
+        <w:rPr>
+          <w:rFonts w:ascii="Courier New" w:hAnsi="Courier New" w:cs="Courier New"/>
+        </w:rPr>
+      </w:pPr>
+      <w:r>
+        <w:rPr>
+          <w:rFonts w:ascii="Courier New" w:hAnsi="Courier New" w:cs="Courier New"/>
+        </w:rPr>
+        <w:t xml:space="preserve">        &lt;</w:t>
+      </w:r>
+      <w:proofErr w:type="spellStart"/>
+      <w:r>
+        <w:rPr>
+          <w:rFonts w:ascii="Courier New" w:hAnsi="Courier New" w:cs="Courier New"/>
+        </w:rPr>
+        <w:t>dependencySet</w:t>
+      </w:r>
+      <w:proofErr w:type="spellEnd"/>
+      <w:r>
+        <w:rPr>
+          <w:rFonts w:ascii="Courier New" w:hAnsi="Courier New" w:cs="Courier New"/>
+        </w:rPr>
+        <w:t>&gt;</w:t>
+      </w:r>
+    </w:p>
+    <w:p>
+      <w:pPr>
+        <w:spacing w:after="0"/>
+        <w:rPr>
+          <w:rFonts w:ascii="Courier New" w:hAnsi="Courier New" w:cs="Courier New"/>
+        </w:rPr>
+      </w:pPr>
+      <w:r>
+        <w:rPr>
+          <w:rFonts w:ascii="Courier New" w:hAnsi="Courier New" w:cs="Courier New"/>
+        </w:rPr>
+        <w:t xml:space="preserve">            &lt;</w:t>
+      </w:r>
+      <w:proofErr w:type="spellStart"/>
+      <w:r>
+        <w:rPr>
+          <w:rFonts w:ascii="Courier New" w:hAnsi="Courier New" w:cs="Courier New"/>
+        </w:rPr>
+        <w:t>outputDirectory</w:t>
+      </w:r>
+      <w:proofErr w:type="spellEnd"/>
+      <w:r>
+        <w:rPr>
+          <w:rFonts w:ascii="Courier New" w:hAnsi="Courier New" w:cs="Courier New"/>
+        </w:rPr>
+        <w:t>&gt;/&lt;/</w:t>
+      </w:r>
+      <w:proofErr w:type="spellStart"/>
+      <w:r>
+        <w:rPr>
+          <w:rFonts w:ascii="Courier New" w:hAnsi="Courier New" w:cs="Courier New"/>
+        </w:rPr>
+        <w:t>outputDirectory</w:t>
+      </w:r>
+      <w:proofErr w:type="spellEnd"/>
+      <w:r>
+        <w:rPr>
+          <w:rFonts w:ascii="Courier New" w:hAnsi="Courier New" w:cs="Courier New"/>
+        </w:rPr>
+        <w:t>&gt;</w:t>
+      </w:r>
+    </w:p>
+    <w:p>
+      <w:pPr>
+        <w:spacing w:after="0"/>
+        <w:rPr>
+          <w:rFonts w:ascii="Courier New" w:hAnsi="Courier New" w:cs="Courier New"/>
+        </w:rPr>
+      </w:pPr>
+      <w:r>
+        <w:rPr>
+          <w:rFonts w:ascii="Courier New" w:hAnsi="Courier New" w:cs="Courier New"/>
+        </w:rPr>
+        <w:t xml:space="preserve">            &lt;</w:t>
+      </w:r>
+      <w:proofErr w:type="spellStart"/>
+      <w:r>
+        <w:rPr>
+          <w:rFonts w:ascii="Courier New" w:hAnsi="Courier New" w:cs="Courier New"/>
+        </w:rPr>
+        <w:t>useProjectArtifact</w:t>
+      </w:r>
+      <w:proofErr w:type="spellEnd"/>
+      <w:r>
+        <w:rPr>
+          <w:rFonts w:ascii="Courier New" w:hAnsi="Courier New" w:cs="Courier New"/>
+        </w:rPr>
+        <w:t>&gt;true&lt;/</w:t>
+      </w:r>
+      <w:proofErr w:type="spellStart"/>
+      <w:r>
+        <w:rPr>
+          <w:rFonts w:ascii="Courier New" w:hAnsi="Courier New" w:cs="Courier New"/>
+        </w:rPr>
+        <w:t>useProjectArtifact</w:t>
+      </w:r>
+      <w:proofErr w:type="spellEnd"/>
+      <w:r>
+        <w:rPr>
+          <w:rFonts w:ascii="Courier New" w:hAnsi="Courier New" w:cs="Courier New"/>
+        </w:rPr>
+        <w:t>&gt;</w:t>
+      </w:r>
+    </w:p>
+    <w:p>
+      <w:pPr>
+        <w:spacing w:after="0"/>
+        <w:rPr>
+          <w:rFonts w:ascii="Courier New" w:hAnsi="Courier New" w:cs="Courier New"/>
+        </w:rPr>
+      </w:pPr>
+      <w:r>
+        <w:rPr>
+          <w:rFonts w:ascii="Courier New" w:hAnsi="Courier New" w:cs="Courier New"/>
+        </w:rPr>
+        <w:t xml:space="preserve">            &lt;unpack&gt;true&lt;/unpack&gt;</w:t>
+      </w:r>
+    </w:p>
+    <w:p>
+      <w:pPr>
+        <w:spacing w:after="0"/>
+        <w:rPr>
+          <w:rFonts w:ascii="Courier New" w:hAnsi="Courier New" w:cs="Courier New"/>
+        </w:rPr>
+      </w:pPr>
+      <w:r>
+        <w:rPr>
+          <w:rFonts w:ascii="Courier New" w:hAnsi="Courier New" w:cs="Courier New"/>
+        </w:rPr>
+        <w:t xml:space="preserve">            &lt;scope&gt;runtime&lt;/scope&gt;</w:t>
+      </w:r>
+    </w:p>
+    <w:p>
+      <w:pPr>
+        <w:spacing w:after="0"/>
+        <w:rPr>
+          <w:rFonts w:ascii="Courier New" w:hAnsi="Courier New" w:cs="Courier New"/>
+        </w:rPr>
+      </w:pPr>
+      <w:r>
+        <w:rPr>
+          <w:rFonts w:ascii="Courier New" w:hAnsi="Courier New" w:cs="Courier New"/>
+        </w:rPr>
+        <w:t xml:space="preserve">        &lt;/</w:t>
+      </w:r>
+      <w:proofErr w:type="spellStart"/>
+      <w:r>
+        <w:rPr>
+          <w:rFonts w:ascii="Courier New" w:hAnsi="Courier New" w:cs="Courier New"/>
+        </w:rPr>
+        <w:t>dependencySet</w:t>
+      </w:r>
+      <w:proofErr w:type="spellEnd"/>
+      <w:r>
+        <w:rPr>
+          <w:rFonts w:ascii="Courier New" w:hAnsi="Courier New" w:cs="Courier New"/>
+        </w:rPr>
+        <w:t>&gt;</w:t>
+      </w:r>
+    </w:p>
+    <w:p>
+      <w:pPr>
+        <w:spacing w:after="0"/>
+        <w:rPr>
+          <w:rFonts w:ascii="Courier New" w:hAnsi="Courier New" w:cs="Courier New"/>
+        </w:rPr>
+      </w:pPr>
+      <w:r>
+        <w:rPr>
+          <w:rFonts w:ascii="Courier New" w:hAnsi="Courier New" w:cs="Courier New"/>
+        </w:rPr>
+        <w:t xml:space="preserve">    &lt;/</w:t>
+      </w:r>
+      <w:proofErr w:type="spellStart"/>
+      <w:r>
+        <w:rPr>
+          <w:rFonts w:ascii="Courier New" w:hAnsi="Courier New" w:cs="Courier New"/>
+        </w:rPr>
+        <w:t>dependencySets</w:t>
+      </w:r>
+      <w:proofErr w:type="spellEnd"/>
+      <w:r>
+        <w:rPr>
+          <w:rFonts w:ascii="Courier New" w:hAnsi="Courier New" w:cs="Courier New"/>
+        </w:rPr>
+        <w:t>&gt;</w:t>
+      </w:r>
+    </w:p>
+    <w:p>
+      <w:pPr>
+        <w:spacing w:after="0"/>
+        <w:rPr>
+          <w:rFonts w:ascii="Courier New" w:hAnsi="Courier New" w:cs="Courier New"/>
+        </w:rPr>
+      </w:pPr>
+      <w:r>
+        <w:rPr>
+          <w:rFonts w:ascii="Courier New" w:hAnsi="Courier New" w:cs="Courier New"/>
+        </w:rPr>
+        <w:t>&lt;/assembly&gt;</w:t>
+      </w:r>
+    </w:p>
+    <w:p/>
     <w:p>
       <w:pPr>
         <w:rPr>
@@ -2893,12 +3339,12 @@
       <w:pPr>
         <w:pStyle w:val="Heading3"/>
       </w:pPr>
-      <w:bookmarkStart w:id="7" w:name="_Toc82906081"/>
+      <w:bookmarkStart w:id="8" w:name="_Toc82908364"/>
       <w:r>
         <w:lastRenderedPageBreak/>
-        <w:t>distribution.xml</w:t>
-      </w:r>
-      <w:bookmarkEnd w:id="7"/>
+        <w:t>deploy-linux.xml</w:t>
+      </w:r>
+      <w:bookmarkEnd w:id="8"/>
     </w:p>
     <w:p/>
     <w:p>
@@ -2907,6 +3353,20 @@
         <w:rPr>
           <w:rFonts w:ascii="Courier New" w:hAnsi="Courier New" w:cs="Courier New"/>
         </w:rPr>
+        <w:sectPr>
+          <w:pgSz w:w="11906" w:h="16838" w:code="9"/>
+          <w:pgMar w:top="1440" w:right="1440" w:bottom="1440" w:left="1440" w:header="709" w:footer="709" w:gutter="0"/>
+          <w:cols w:space="708"/>
+          <w:docGrid w:linePitch="360"/>
+        </w:sectPr>
+      </w:pPr>
+    </w:p>
+    <w:p>
+      <w:pPr>
+        <w:spacing w:after="0"/>
+        <w:rPr>
+          <w:rFonts w:ascii="Courier New" w:hAnsi="Courier New" w:cs="Courier New"/>
+        </w:rPr>
       </w:pPr>
       <w:r>
         <w:rPr>
@@ -2940,7 +3400,7 @@
         <w:rPr>
           <w:rFonts w:ascii="Courier New" w:hAnsi="Courier New" w:cs="Courier New"/>
         </w:rPr>
-        <w:t xml:space="preserve">              </w:t>
+        <w:t xml:space="preserve">          </w:t>
       </w:r>
       <w:proofErr w:type="spellStart"/>
       <w:proofErr w:type="gramStart"/>
@@ -2970,7 +3430,7 @@
         <w:rPr>
           <w:rFonts w:ascii="Courier New" w:hAnsi="Courier New" w:cs="Courier New"/>
         </w:rPr>
-        <w:t xml:space="preserve">              </w:t>
+        <w:t xml:space="preserve">          </w:t>
       </w:r>
       <w:proofErr w:type="spellStart"/>
       <w:proofErr w:type="gramStart"/>
@@ -3000,7 +3460,21 @@
         <w:rPr>
           <w:rFonts w:ascii="Courier New" w:hAnsi="Courier New" w:cs="Courier New"/>
         </w:rPr>
-        <w:t xml:space="preserve">    &lt;id&gt;with-deps&lt;/id&gt;</w:t>
+        <w:t xml:space="preserve">    &lt;id&gt;deploy-</w:t>
+      </w:r>
+      <w:proofErr w:type="spellStart"/>
+      <w:r>
+        <w:rPr>
+          <w:rFonts w:ascii="Courier New" w:hAnsi="Courier New" w:cs="Courier New"/>
+        </w:rPr>
+        <w:t>linux</w:t>
+      </w:r>
+      <w:proofErr w:type="spellEnd"/>
+      <w:r>
+        <w:rPr>
+          <w:rFonts w:ascii="Courier New" w:hAnsi="Courier New" w:cs="Courier New"/>
+        </w:rPr>
+        <w:t>&lt;/id&gt;</w:t>
       </w:r>
     </w:p>
     <w:p>
@@ -3028,7 +3502,7 @@
         <w:rPr>
           <w:rFonts w:ascii="Courier New" w:hAnsi="Courier New" w:cs="Courier New"/>
         </w:rPr>
-        <w:t xml:space="preserve">        &lt;format&gt;jar&lt;/format&gt;</w:t>
+        <w:t xml:space="preserve">        &lt;format&gt;tar.gz&lt;/format&gt;</w:t>
       </w:r>
     </w:p>
     <w:p>
@@ -3063,21 +3537,35 @@
         <w:rPr>
           <w:rFonts w:ascii="Courier New" w:hAnsi="Courier New" w:cs="Courier New"/>
         </w:rPr>
-        <w:t>includeBaseDirectory</w:t>
+        <w:t>fileSets</w:t>
       </w:r>
       <w:proofErr w:type="spellEnd"/>
       <w:r>
         <w:rPr>
           <w:rFonts w:ascii="Courier New" w:hAnsi="Courier New" w:cs="Courier New"/>
         </w:rPr>
-        <w:t>&gt;false&lt;/</w:t>
+        <w:t>&gt;</w:t>
+      </w:r>
+    </w:p>
+    <w:p>
+      <w:pPr>
+        <w:spacing w:after="0"/>
+        <w:rPr>
+          <w:rFonts w:ascii="Courier New" w:hAnsi="Courier New" w:cs="Courier New"/>
+        </w:rPr>
+      </w:pPr>
+      <w:r>
+        <w:rPr>
+          <w:rFonts w:ascii="Courier New" w:hAnsi="Courier New" w:cs="Courier New"/>
+        </w:rPr>
+        <w:t xml:space="preserve">        &lt;</w:t>
       </w:r>
       <w:proofErr w:type="spellStart"/>
       <w:r>
         <w:rPr>
           <w:rFonts w:ascii="Courier New" w:hAnsi="Courier New" w:cs="Courier New"/>
         </w:rPr>
-        <w:t>includeBaseDirectory</w:t>
+        <w:t>fileSet</w:t>
       </w:r>
       <w:proofErr w:type="spellEnd"/>
       <w:r>
@@ -3098,16 +3586,60 @@
         <w:rPr>
           <w:rFonts w:ascii="Courier New" w:hAnsi="Courier New" w:cs="Courier New"/>
         </w:rPr>
-        <w:t xml:space="preserve">    &lt;</w:t>
+        <w:t xml:space="preserve">            &lt;directory&gt;${</w:t>
       </w:r>
       <w:proofErr w:type="spellStart"/>
-      <w:r>
-        <w:rPr>
-          <w:rFonts w:ascii="Courier New" w:hAnsi="Courier New" w:cs="Courier New"/>
-        </w:rPr>
-        <w:t>dependencySets</w:t>
+      <w:proofErr w:type="gramStart"/>
+      <w:r>
+        <w:rPr>
+          <w:rFonts w:ascii="Courier New" w:hAnsi="Courier New" w:cs="Courier New"/>
+        </w:rPr>
+        <w:t>project.basedir</w:t>
       </w:r>
       <w:proofErr w:type="spellEnd"/>
+      <w:proofErr w:type="gramEnd"/>
+      <w:r>
+        <w:rPr>
+          <w:rFonts w:ascii="Courier New" w:hAnsi="Courier New" w:cs="Courier New"/>
+        </w:rPr>
+        <w:t>}&lt;/directory&gt;</w:t>
+      </w:r>
+    </w:p>
+    <w:p>
+      <w:pPr>
+        <w:spacing w:after="0"/>
+        <w:rPr>
+          <w:rFonts w:ascii="Courier New" w:hAnsi="Courier New" w:cs="Courier New"/>
+        </w:rPr>
+      </w:pPr>
+      <w:r>
+        <w:rPr>
+          <w:rFonts w:ascii="Courier New" w:hAnsi="Courier New" w:cs="Courier New"/>
+        </w:rPr>
+        <w:t xml:space="preserve">            &lt;</w:t>
+      </w:r>
+      <w:proofErr w:type="spellStart"/>
+      <w:r>
+        <w:rPr>
+          <w:rFonts w:ascii="Courier New" w:hAnsi="Courier New" w:cs="Courier New"/>
+        </w:rPr>
+        <w:t>outputDirectory</w:t>
+      </w:r>
+      <w:proofErr w:type="spellEnd"/>
+      <w:r>
+        <w:rPr>
+          <w:rFonts w:ascii="Courier New" w:hAnsi="Courier New" w:cs="Courier New"/>
+        </w:rPr>
+        <w:t>&gt;&lt;/</w:t>
+      </w:r>
+      <w:proofErr w:type="spellStart"/>
+      <w:r>
+        <w:rPr>
+          <w:rFonts w:ascii="Courier New" w:hAnsi="Courier New" w:cs="Courier New"/>
+        </w:rPr>
+        <w:t>outputDirectory</w:t>
+      </w:r>
+      <w:proofErr w:type="spellEnd"/>
       <w:r>
         <w:rPr>
           <w:rFonts w:ascii="Courier New" w:hAnsi="Courier New" w:cs="Courier New"/>
@@ -3126,6 +3658,146 @@
         <w:rPr>
           <w:rFonts w:ascii="Courier New" w:hAnsi="Courier New" w:cs="Courier New"/>
         </w:rPr>
+        <w:t xml:space="preserve">            &lt;filtered&gt;true&lt;/filtered&gt;</w:t>
+      </w:r>
+    </w:p>
+    <w:p>
+      <w:pPr>
+        <w:spacing w:after="0"/>
+        <w:rPr>
+          <w:rFonts w:ascii="Courier New" w:hAnsi="Courier New" w:cs="Courier New"/>
+        </w:rPr>
+      </w:pPr>
+      <w:r>
+        <w:rPr>
+          <w:rFonts w:ascii="Courier New" w:hAnsi="Courier New" w:cs="Courier New"/>
+        </w:rPr>
+        <w:t xml:space="preserve">            &lt;includes&gt;</w:t>
+      </w:r>
+    </w:p>
+    <w:p>
+      <w:pPr>
+        <w:spacing w:after="0"/>
+        <w:rPr>
+          <w:rFonts w:ascii="Courier New" w:hAnsi="Courier New" w:cs="Courier New"/>
+        </w:rPr>
+      </w:pPr>
+      <w:r>
+        <w:rPr>
+          <w:rFonts w:ascii="Courier New" w:hAnsi="Courier New" w:cs="Courier New"/>
+        </w:rPr>
+        <w:t xml:space="preserve">                &lt;include&gt;</w:t>
+      </w:r>
+      <w:proofErr w:type="spellStart"/>
+      <w:r>
+        <w:rPr>
+          <w:rFonts w:ascii="Courier New" w:hAnsi="Courier New" w:cs="Courier New"/>
+        </w:rPr>
+        <w:t>tetris</w:t>
+      </w:r>
+      <w:proofErr w:type="spellEnd"/>
+      <w:r>
+        <w:rPr>
+          <w:rFonts w:ascii="Courier New" w:hAnsi="Courier New" w:cs="Courier New"/>
+        </w:rPr>
+        <w:t>&lt;/include&gt;</w:t>
+      </w:r>
+    </w:p>
+    <w:p>
+      <w:pPr>
+        <w:spacing w:after="0"/>
+        <w:rPr>
+          <w:rFonts w:ascii="Courier New" w:hAnsi="Courier New" w:cs="Courier New"/>
+        </w:rPr>
+      </w:pPr>
+      <w:r>
+        <w:rPr>
+          <w:rFonts w:ascii="Courier New" w:hAnsi="Courier New" w:cs="Courier New"/>
+        </w:rPr>
+        <w:t xml:space="preserve">            &lt;/includes&gt;</w:t>
+      </w:r>
+    </w:p>
+    <w:p>
+      <w:pPr>
+        <w:spacing w:after="0"/>
+        <w:rPr>
+          <w:rFonts w:ascii="Courier New" w:hAnsi="Courier New" w:cs="Courier New"/>
+        </w:rPr>
+      </w:pPr>
+      <w:r>
+        <w:rPr>
+          <w:rFonts w:ascii="Courier New" w:hAnsi="Courier New" w:cs="Courier New"/>
+        </w:rPr>
+        <w:t xml:space="preserve">            &lt;</w:t>
+      </w:r>
+      <w:proofErr w:type="spellStart"/>
+      <w:r>
+        <w:rPr>
+          <w:rFonts w:ascii="Courier New" w:hAnsi="Courier New" w:cs="Courier New"/>
+        </w:rPr>
+        <w:t>fileMode</w:t>
+      </w:r>
+      <w:proofErr w:type="spellEnd"/>
+      <w:r>
+        <w:rPr>
+          <w:rFonts w:ascii="Courier New" w:hAnsi="Courier New" w:cs="Courier New"/>
+        </w:rPr>
+        <w:t>&gt;0755&lt;/</w:t>
+      </w:r>
+      <w:proofErr w:type="spellStart"/>
+      <w:r>
+        <w:rPr>
+          <w:rFonts w:ascii="Courier New" w:hAnsi="Courier New" w:cs="Courier New"/>
+        </w:rPr>
+        <w:t>fileMode</w:t>
+      </w:r>
+      <w:proofErr w:type="spellEnd"/>
+      <w:r>
+        <w:rPr>
+          <w:rFonts w:ascii="Courier New" w:hAnsi="Courier New" w:cs="Courier New"/>
+        </w:rPr>
+        <w:t>&gt;</w:t>
+      </w:r>
+    </w:p>
+    <w:p>
+      <w:pPr>
+        <w:spacing w:after="0"/>
+        <w:rPr>
+          <w:rFonts w:ascii="Courier New" w:hAnsi="Courier New" w:cs="Courier New"/>
+        </w:rPr>
+      </w:pPr>
+      <w:r>
+        <w:rPr>
+          <w:rFonts w:ascii="Courier New" w:hAnsi="Courier New" w:cs="Courier New"/>
+        </w:rPr>
+        <w:t xml:space="preserve">        &lt;/</w:t>
+      </w:r>
+      <w:proofErr w:type="spellStart"/>
+      <w:r>
+        <w:rPr>
+          <w:rFonts w:ascii="Courier New" w:hAnsi="Courier New" w:cs="Courier New"/>
+        </w:rPr>
+        <w:t>fileSet</w:t>
+      </w:r>
+      <w:proofErr w:type="spellEnd"/>
+      <w:r>
+        <w:rPr>
+          <w:rFonts w:ascii="Courier New" w:hAnsi="Courier New" w:cs="Courier New"/>
+        </w:rPr>
+        <w:t>&gt;</w:t>
+      </w:r>
+    </w:p>
+    <w:p>
+      <w:pPr>
+        <w:spacing w:after="0"/>
+        <w:rPr>
+          <w:rFonts w:ascii="Courier New" w:hAnsi="Courier New" w:cs="Courier New"/>
+        </w:rPr>
+      </w:pPr>
+      <w:r>
+        <w:rPr>
+          <w:rFonts w:ascii="Courier New" w:hAnsi="Courier New" w:cs="Courier New"/>
+        </w:rPr>
         <w:t xml:space="preserve">        &lt;</w:t>
       </w:r>
       <w:proofErr w:type="spellStart"/>
@@ -3133,7 +3805,7 @@
         <w:rPr>
           <w:rFonts w:ascii="Courier New" w:hAnsi="Courier New" w:cs="Courier New"/>
         </w:rPr>
-        <w:t>dependencySet</w:t>
+        <w:t>fileSet</w:t>
       </w:r>
       <w:proofErr w:type="spellEnd"/>
       <w:r>
@@ -3154,6 +3826,42 @@
         <w:rPr>
           <w:rFonts w:ascii="Courier New" w:hAnsi="Courier New" w:cs="Courier New"/>
         </w:rPr>
+        <w:t xml:space="preserve">            &lt;directory&gt;${</w:t>
+      </w:r>
+      <w:proofErr w:type="spellStart"/>
+      <w:proofErr w:type="gramStart"/>
+      <w:r>
+        <w:rPr>
+          <w:rFonts w:ascii="Courier New" w:hAnsi="Courier New" w:cs="Courier New"/>
+        </w:rPr>
+        <w:t>project.build</w:t>
+      </w:r>
+      <w:proofErr w:type="gramEnd"/>
+      <w:r>
+        <w:rPr>
+          <w:rFonts w:ascii="Courier New" w:hAnsi="Courier New" w:cs="Courier New"/>
+        </w:rPr>
+        <w:t>.directory</w:t>
+      </w:r>
+      <w:proofErr w:type="spellEnd"/>
+      <w:r>
+        <w:rPr>
+          <w:rFonts w:ascii="Courier New" w:hAnsi="Courier New" w:cs="Courier New"/>
+        </w:rPr>
+        <w:t>}&lt;/directory&gt;</w:t>
+      </w:r>
+    </w:p>
+    <w:p>
+      <w:pPr>
+        <w:spacing w:after="0"/>
+        <w:rPr>
+          <w:rFonts w:ascii="Courier New" w:hAnsi="Courier New" w:cs="Courier New"/>
+        </w:rPr>
+      </w:pPr>
+      <w:r>
+        <w:rPr>
+          <w:rFonts w:ascii="Courier New" w:hAnsi="Courier New" w:cs="Courier New"/>
+        </w:rPr>
         <w:t xml:space="preserve">            &lt;</w:t>
       </w:r>
       <w:proofErr w:type="spellStart"/>
@@ -3168,7 +3876,7 @@
         <w:rPr>
           <w:rFonts w:ascii="Courier New" w:hAnsi="Courier New" w:cs="Courier New"/>
         </w:rPr>
-        <w:t>&gt;/&lt;/</w:t>
+        <w:t>&gt;&lt;/</w:t>
       </w:r>
       <w:proofErr w:type="spellStart"/>
       <w:r>
@@ -3196,28 +3904,78 @@
         <w:rPr>
           <w:rFonts w:ascii="Courier New" w:hAnsi="Courier New" w:cs="Courier New"/>
         </w:rPr>
-        <w:t xml:space="preserve">            &lt;</w:t>
+        <w:t xml:space="preserve">            &lt;includes&gt;</w:t>
+      </w:r>
+    </w:p>
+    <w:p>
+      <w:pPr>
+        <w:spacing w:after="0"/>
+        <w:rPr>
+          <w:rFonts w:ascii="Courier New" w:hAnsi="Courier New" w:cs="Courier New"/>
+        </w:rPr>
+      </w:pPr>
+      <w:r>
+        <w:rPr>
+          <w:rFonts w:ascii="Courier New" w:hAnsi="Courier New" w:cs="Courier New"/>
+        </w:rPr>
+        <w:t xml:space="preserve">                &lt;include&gt;${</w:t>
       </w:r>
       <w:proofErr w:type="spellStart"/>
-      <w:r>
-        <w:rPr>
-          <w:rFonts w:ascii="Courier New" w:hAnsi="Courier New" w:cs="Courier New"/>
-        </w:rPr>
-        <w:t>useProjectArtifact</w:t>
+      <w:proofErr w:type="gramStart"/>
+      <w:r>
+        <w:rPr>
+          <w:rFonts w:ascii="Courier New" w:hAnsi="Courier New" w:cs="Courier New"/>
+        </w:rPr>
+        <w:t>project.build</w:t>
+      </w:r>
+      <w:proofErr w:type="gramEnd"/>
+      <w:r>
+        <w:rPr>
+          <w:rFonts w:ascii="Courier New" w:hAnsi="Courier New" w:cs="Courier New"/>
+        </w:rPr>
+        <w:t>.finalName</w:t>
       </w:r>
       <w:proofErr w:type="spellEnd"/>
       <w:r>
         <w:rPr>
           <w:rFonts w:ascii="Courier New" w:hAnsi="Courier New" w:cs="Courier New"/>
         </w:rPr>
-        <w:t>&gt;true&lt;/</w:t>
+        <w:t>}-with-deps.jar&lt;/include&gt;</w:t>
+      </w:r>
+    </w:p>
+    <w:p>
+      <w:pPr>
+        <w:spacing w:after="0"/>
+        <w:rPr>
+          <w:rFonts w:ascii="Courier New" w:hAnsi="Courier New" w:cs="Courier New"/>
+        </w:rPr>
+      </w:pPr>
+      <w:r>
+        <w:rPr>
+          <w:rFonts w:ascii="Courier New" w:hAnsi="Courier New" w:cs="Courier New"/>
+        </w:rPr>
+        <w:t xml:space="preserve">            &lt;/includes&gt;</w:t>
+      </w:r>
+    </w:p>
+    <w:p>
+      <w:pPr>
+        <w:spacing w:after="0"/>
+        <w:rPr>
+          <w:rFonts w:ascii="Courier New" w:hAnsi="Courier New" w:cs="Courier New"/>
+        </w:rPr>
+      </w:pPr>
+      <w:r>
+        <w:rPr>
+          <w:rFonts w:ascii="Courier New" w:hAnsi="Courier New" w:cs="Courier New"/>
+        </w:rPr>
+        <w:t xml:space="preserve">        &lt;/</w:t>
       </w:r>
       <w:proofErr w:type="spellStart"/>
       <w:r>
         <w:rPr>
           <w:rFonts w:ascii="Courier New" w:hAnsi="Courier New" w:cs="Courier New"/>
         </w:rPr>
-        <w:t>useProjectArtifact</w:t>
+        <w:t>fileSet</w:t>
       </w:r>
       <w:proofErr w:type="spellEnd"/>
       <w:r>
@@ -3238,42 +3996,14 @@
         <w:rPr>
           <w:rFonts w:ascii="Courier New" w:hAnsi="Courier New" w:cs="Courier New"/>
         </w:rPr>
-        <w:t xml:space="preserve">            &lt;unpack&gt;true&lt;/unpack&gt;</w:t>
-      </w:r>
-    </w:p>
-    <w:p>
-      <w:pPr>
-        <w:spacing w:after="0"/>
-        <w:rPr>
-          <w:rFonts w:ascii="Courier New" w:hAnsi="Courier New" w:cs="Courier New"/>
-        </w:rPr>
-      </w:pPr>
-      <w:r>
-        <w:rPr>
-          <w:rFonts w:ascii="Courier New" w:hAnsi="Courier New" w:cs="Courier New"/>
-        </w:rPr>
-        <w:t xml:space="preserve">            &lt;scope&gt;runtime&lt;/scope&gt;</w:t>
-      </w:r>
-    </w:p>
-    <w:p>
-      <w:pPr>
-        <w:spacing w:after="0"/>
-        <w:rPr>
-          <w:rFonts w:ascii="Courier New" w:hAnsi="Courier New" w:cs="Courier New"/>
-        </w:rPr>
-      </w:pPr>
-      <w:r>
-        <w:rPr>
-          <w:rFonts w:ascii="Courier New" w:hAnsi="Courier New" w:cs="Courier New"/>
-        </w:rPr>
-        <w:t xml:space="preserve">        &lt;/</w:t>
+        <w:t xml:space="preserve">    &lt;/</w:t>
       </w:r>
       <w:proofErr w:type="spellStart"/>
       <w:r>
         <w:rPr>
           <w:rFonts w:ascii="Courier New" w:hAnsi="Courier New" w:cs="Courier New"/>
         </w:rPr>
-        <w:t>dependencySet</w:t>
+        <w:t>fileSets</w:t>
       </w:r>
       <w:proofErr w:type="spellEnd"/>
       <w:r>
@@ -3294,74 +4024,15 @@
         <w:rPr>
           <w:rFonts w:ascii="Courier New" w:hAnsi="Courier New" w:cs="Courier New"/>
         </w:rPr>
-        <w:t xml:space="preserve">    &lt;/</w:t>
-      </w:r>
-      <w:proofErr w:type="spellStart"/>
-      <w:r>
-        <w:rPr>
-          <w:rFonts w:ascii="Courier New" w:hAnsi="Courier New" w:cs="Courier New"/>
-        </w:rPr>
-        <w:t>dependencySets</w:t>
-      </w:r>
-      <w:proofErr w:type="spellEnd"/>
-      <w:r>
-        <w:rPr>
-          <w:rFonts w:ascii="Courier New" w:hAnsi="Courier New" w:cs="Courier New"/>
-        </w:rPr>
-        <w:t>&gt;</w:t>
-      </w:r>
-    </w:p>
-    <w:p>
-      <w:pPr>
-        <w:spacing w:after="0"/>
-        <w:rPr>
-          <w:rFonts w:ascii="Courier New" w:hAnsi="Courier New" w:cs="Courier New"/>
-        </w:rPr>
-      </w:pPr>
-      <w:r>
-        <w:rPr>
-          <w:rFonts w:ascii="Courier New" w:hAnsi="Courier New" w:cs="Courier New"/>
-        </w:rPr>
         <w:t>&lt;/assembly&gt;</w:t>
       </w:r>
     </w:p>
-    <w:p/>
-    <w:p>
-      <w:pPr>
-        <w:rPr>
-          <w:rFonts w:asciiTheme="majorHAnsi" w:eastAsiaTheme="majorEastAsia" w:hAnsiTheme="majorHAnsi" w:cstheme="majorBidi"/>
-          <w:color w:val="F73B08" w:themeColor="accent6" w:themeShade="BF"/>
-          <w:sz w:val="24"/>
-          <w:szCs w:val="24"/>
-        </w:rPr>
-      </w:pPr>
-      <w:r>
-        <w:br w:type="page"/>
-      </w:r>
-    </w:p>
-    <w:p>
-      <w:pPr>
-        <w:pStyle w:val="Heading3"/>
-      </w:pPr>
-      <w:bookmarkStart w:id="8" w:name="_Toc82906082"/>
-      <w:r>
-        <w:lastRenderedPageBreak/>
-        <w:t>deploy-linux.xml</w:t>
-      </w:r>
-      <w:bookmarkEnd w:id="8"/>
-    </w:p>
-    <w:p/>
-    <w:p>
-      <w:pPr>
-        <w:spacing w:after="0"/>
-        <w:rPr>
-          <w:rFonts w:ascii="Courier New" w:hAnsi="Courier New" w:cs="Courier New"/>
-        </w:rPr>
+    <w:p>
+      <w:pPr>
         <w:sectPr>
           <w:type w:val="continuous"/>
           <w:pgSz w:w="11906" w:h="16838" w:code="9"/>
-          <w:pgMar w:top="1440" w:right="1440" w:bottom="1440" w:left="1440" w:header="709" w:footer="709" w:gutter="0"/>
-          <w:pgNumType w:start="1"/>
+          <w:pgMar w:top="1440" w:right="849" w:bottom="1440" w:left="1418" w:header="709" w:footer="709" w:gutter="0"/>
           <w:cols w:space="708"/>
           <w:docGrid w:linePitch="360"/>
         </w:sectPr>
@@ -3369,15 +4040,37 @@
     </w:p>
     <w:p>
       <w:pPr>
-        <w:spacing w:after="0"/>
-        <w:rPr>
-          <w:rFonts w:ascii="Courier New" w:hAnsi="Courier New" w:cs="Courier New"/>
-        </w:rPr>
-      </w:pPr>
-      <w:r>
-        <w:rPr>
-          <w:rFonts w:ascii="Courier New" w:hAnsi="Courier New" w:cs="Courier New"/>
-        </w:rPr>
+        <w:pStyle w:val="Heading3"/>
+      </w:pPr>
+      <w:bookmarkStart w:id="9" w:name="_Toc82908365"/>
+      <w:r>
+        <w:t>deploy-win.xml</w:t>
+      </w:r>
+      <w:bookmarkEnd w:id="9"/>
+    </w:p>
+    <w:p/>
+    <w:p>
+      <w:pPr>
+        <w:sectPr>
+          <w:pgSz w:w="11906" w:h="16838" w:code="9"/>
+          <w:pgMar w:top="1440" w:right="1440" w:bottom="1440" w:left="1440" w:header="709" w:footer="709" w:gutter="0"/>
+          <w:cols w:space="708"/>
+          <w:docGrid w:linePitch="360"/>
+        </w:sectPr>
+      </w:pPr>
+    </w:p>
+    <w:p>
+      <w:pPr>
+        <w:spacing w:after="0"/>
+        <w:rPr>
+          <w:rFonts w:ascii="Courier New" w:hAnsi="Courier New" w:cs="Courier New"/>
+        </w:rPr>
+      </w:pPr>
+      <w:r>
+        <w:rPr>
+          <w:rFonts w:ascii="Courier New" w:hAnsi="Courier New" w:cs="Courier New"/>
+        </w:rPr>
+        <w:lastRenderedPageBreak/>
         <w:t xml:space="preserve">&lt;assembly </w:t>
       </w:r>
       <w:proofErr w:type="spellStart"/>
@@ -3466,21 +4159,7 @@
         <w:rPr>
           <w:rFonts w:ascii="Courier New" w:hAnsi="Courier New" w:cs="Courier New"/>
         </w:rPr>
-        <w:t xml:space="preserve">    &lt;id&gt;deploy-</w:t>
-      </w:r>
-      <w:proofErr w:type="spellStart"/>
-      <w:r>
-        <w:rPr>
-          <w:rFonts w:ascii="Courier New" w:hAnsi="Courier New" w:cs="Courier New"/>
-        </w:rPr>
-        <w:t>linux</w:t>
-      </w:r>
-      <w:proofErr w:type="spellEnd"/>
-      <w:r>
-        <w:rPr>
-          <w:rFonts w:ascii="Courier New" w:hAnsi="Courier New" w:cs="Courier New"/>
-        </w:rPr>
-        <w:t>&lt;/id&gt;</w:t>
+        <w:t xml:space="preserve">    &lt;id&gt;deploy-win&lt;/id&gt;</w:t>
       </w:r>
     </w:p>
     <w:p>
@@ -3508,7 +4187,7 @@
         <w:rPr>
           <w:rFonts w:ascii="Courier New" w:hAnsi="Courier New" w:cs="Courier New"/>
         </w:rPr>
-        <w:t xml:space="preserve">        &lt;format&gt;tar.gz&lt;/format&gt;</w:t>
+        <w:t xml:space="preserve">        &lt;format&gt;zip&lt;/format&gt;</w:t>
       </w:r>
     </w:p>
     <w:p>
@@ -3692,21 +4371,7 @@
         <w:rPr>
           <w:rFonts w:ascii="Courier New" w:hAnsi="Courier New" w:cs="Courier New"/>
         </w:rPr>
-        <w:t xml:space="preserve">                &lt;include&gt;</w:t>
-      </w:r>
-      <w:proofErr w:type="spellStart"/>
-      <w:r>
-        <w:rPr>
-          <w:rFonts w:ascii="Courier New" w:hAnsi="Courier New" w:cs="Courier New"/>
-        </w:rPr>
-        <w:t>tetris</w:t>
-      </w:r>
-      <w:proofErr w:type="spellEnd"/>
-      <w:r>
-        <w:rPr>
-          <w:rFonts w:ascii="Courier New" w:hAnsi="Courier New" w:cs="Courier New"/>
-        </w:rPr>
-        <w:t>&lt;/include&gt;</w:t>
+        <w:t xml:space="preserve">                &lt;include&gt;tetris.bat&lt;/include&gt;</w:t>
       </w:r>
     </w:p>
     <w:p>
@@ -3721,48 +4386,6 @@
           <w:rFonts w:ascii="Courier New" w:hAnsi="Courier New" w:cs="Courier New"/>
         </w:rPr>
         <w:t xml:space="preserve">            &lt;/includes&gt;</w:t>
-      </w:r>
-    </w:p>
-    <w:p>
-      <w:pPr>
-        <w:spacing w:after="0"/>
-        <w:rPr>
-          <w:rFonts w:ascii="Courier New" w:hAnsi="Courier New" w:cs="Courier New"/>
-        </w:rPr>
-      </w:pPr>
-      <w:r>
-        <w:rPr>
-          <w:rFonts w:ascii="Courier New" w:hAnsi="Courier New" w:cs="Courier New"/>
-        </w:rPr>
-        <w:t xml:space="preserve">            &lt;</w:t>
-      </w:r>
-      <w:proofErr w:type="spellStart"/>
-      <w:r>
-        <w:rPr>
-          <w:rFonts w:ascii="Courier New" w:hAnsi="Courier New" w:cs="Courier New"/>
-        </w:rPr>
-        <w:t>fileMode</w:t>
-      </w:r>
-      <w:proofErr w:type="spellEnd"/>
-      <w:r>
-        <w:rPr>
-          <w:rFonts w:ascii="Courier New" w:hAnsi="Courier New" w:cs="Courier New"/>
-        </w:rPr>
-        <w:t>&gt;0755&lt;/</w:t>
-      </w:r>
-      <w:proofErr w:type="spellStart"/>
-      <w:r>
-        <w:rPr>
-          <w:rFonts w:ascii="Courier New" w:hAnsi="Courier New" w:cs="Courier New"/>
-        </w:rPr>
-        <w:t>fileMode</w:t>
-      </w:r>
-      <w:proofErr w:type="spellEnd"/>
-      <w:r>
-        <w:rPr>
-          <w:rFonts w:ascii="Courier New" w:hAnsi="Courier New" w:cs="Courier New"/>
-        </w:rPr>
-        <w:t>&gt;</w:t>
       </w:r>
     </w:p>
     <w:p>
@@ -4033,684 +4656,26 @@
         <w:t>&lt;/assembly&gt;</w:t>
       </w:r>
     </w:p>
+    <w:p/>
+    <w:p/>
+    <w:p/>
     <w:p>
       <w:pPr>
         <w:sectPr>
           <w:type w:val="continuous"/>
           <w:pgSz w:w="11906" w:h="16838" w:code="9"/>
-          <w:pgMar w:top="1440" w:right="566" w:bottom="1440" w:left="1440" w:header="709" w:footer="709" w:gutter="0"/>
-          <w:pgNumType w:start="1"/>
+          <w:pgMar w:top="1440" w:right="707" w:bottom="1440" w:left="1440" w:header="709" w:footer="709" w:gutter="0"/>
           <w:cols w:space="708"/>
           <w:docGrid w:linePitch="360"/>
         </w:sectPr>
       </w:pPr>
     </w:p>
-    <w:p/>
-    <w:p>
-      <w:pPr>
-        <w:rPr>
-          <w:rFonts w:asciiTheme="majorHAnsi" w:eastAsiaTheme="majorEastAsia" w:hAnsiTheme="majorHAnsi" w:cstheme="majorBidi"/>
-          <w:color w:val="F73B08" w:themeColor="accent6" w:themeShade="BF"/>
-          <w:sz w:val="24"/>
-          <w:szCs w:val="24"/>
-        </w:rPr>
-      </w:pPr>
-      <w:r>
-        <w:br w:type="page"/>
-      </w:r>
-    </w:p>
-    <w:p>
-      <w:pPr>
-        <w:pStyle w:val="Heading3"/>
-      </w:pPr>
-      <w:bookmarkStart w:id="9" w:name="_Toc82906083"/>
-      <w:r>
-        <w:lastRenderedPageBreak/>
-        <w:t>deploy-win.xml</w:t>
-      </w:r>
-      <w:bookmarkEnd w:id="9"/>
-    </w:p>
-    <w:p/>
-    <w:p>
-      <w:pPr>
-        <w:sectPr>
-          <w:type w:val="continuous"/>
-          <w:pgSz w:w="11906" w:h="16838" w:code="9"/>
-          <w:pgMar w:top="1440" w:right="1440" w:bottom="1440" w:left="1440" w:header="709" w:footer="709" w:gutter="0"/>
-          <w:pgNumType w:start="1"/>
-          <w:cols w:space="708"/>
-          <w:docGrid w:linePitch="360"/>
-        </w:sectPr>
-      </w:pPr>
-    </w:p>
-    <w:p>
-      <w:pPr>
-        <w:spacing w:after="0"/>
-        <w:rPr>
-          <w:rFonts w:ascii="Courier New" w:hAnsi="Courier New" w:cs="Courier New"/>
-        </w:rPr>
-      </w:pPr>
-      <w:r>
-        <w:rPr>
-          <w:rFonts w:ascii="Courier New" w:hAnsi="Courier New" w:cs="Courier New"/>
-        </w:rPr>
-        <w:t xml:space="preserve">&lt;assembly </w:t>
-      </w:r>
-      <w:proofErr w:type="spellStart"/>
-      <w:r>
-        <w:rPr>
-          <w:rFonts w:ascii="Courier New" w:hAnsi="Courier New" w:cs="Courier New"/>
-        </w:rPr>
-        <w:t>xmlns</w:t>
-      </w:r>
-      <w:proofErr w:type="spellEnd"/>
-      <w:r>
-        <w:rPr>
-          <w:rFonts w:ascii="Courier New" w:hAnsi="Courier New" w:cs="Courier New"/>
-        </w:rPr>
-        <w:t>="http://maven.apache.org/ASSEMBLY/2.1.0"</w:t>
-      </w:r>
-    </w:p>
-    <w:p>
-      <w:pPr>
-        <w:spacing w:after="0"/>
-        <w:rPr>
-          <w:rFonts w:ascii="Courier New" w:hAnsi="Courier New" w:cs="Courier New"/>
-        </w:rPr>
-      </w:pPr>
-      <w:r>
-        <w:rPr>
-          <w:rFonts w:ascii="Courier New" w:hAnsi="Courier New" w:cs="Courier New"/>
-        </w:rPr>
-        <w:t xml:space="preserve">          </w:t>
-      </w:r>
-      <w:proofErr w:type="spellStart"/>
-      <w:proofErr w:type="gramStart"/>
-      <w:r>
-        <w:rPr>
-          <w:rFonts w:ascii="Courier New" w:hAnsi="Courier New" w:cs="Courier New"/>
-        </w:rPr>
-        <w:t>xmlns:xsi</w:t>
-      </w:r>
-      <w:proofErr w:type="spellEnd"/>
-      <w:proofErr w:type="gramEnd"/>
-      <w:r>
-        <w:rPr>
-          <w:rFonts w:ascii="Courier New" w:hAnsi="Courier New" w:cs="Courier New"/>
-        </w:rPr>
-        <w:t>="http://www.w3.org/2001/XMLSchema-instance"</w:t>
-      </w:r>
-    </w:p>
-    <w:p>
-      <w:pPr>
-        <w:spacing w:after="0"/>
-        <w:rPr>
-          <w:rFonts w:ascii="Courier New" w:hAnsi="Courier New" w:cs="Courier New"/>
-        </w:rPr>
-      </w:pPr>
-      <w:r>
-        <w:rPr>
-          <w:rFonts w:ascii="Courier New" w:hAnsi="Courier New" w:cs="Courier New"/>
-        </w:rPr>
-        <w:t xml:space="preserve">          </w:t>
-      </w:r>
-      <w:proofErr w:type="spellStart"/>
-      <w:proofErr w:type="gramStart"/>
-      <w:r>
-        <w:rPr>
-          <w:rFonts w:ascii="Courier New" w:hAnsi="Courier New" w:cs="Courier New"/>
-        </w:rPr>
-        <w:t>xsi:schemaLocation</w:t>
-      </w:r>
-      <w:proofErr w:type="spellEnd"/>
-      <w:proofErr w:type="gramEnd"/>
-      <w:r>
-        <w:rPr>
-          <w:rFonts w:ascii="Courier New" w:hAnsi="Courier New" w:cs="Courier New"/>
-        </w:rPr>
-        <w:t>="http://maven.apache.org/ASSEMBLY/2.1.0 http://maven.apache.org/xsd/assembly-2.1.0.xsd"&gt;</w:t>
-      </w:r>
-    </w:p>
-    <w:p>
-      <w:pPr>
-        <w:spacing w:after="0"/>
-        <w:rPr>
-          <w:rFonts w:ascii="Courier New" w:hAnsi="Courier New" w:cs="Courier New"/>
-        </w:rPr>
-      </w:pPr>
-      <w:r>
-        <w:rPr>
-          <w:rFonts w:ascii="Courier New" w:hAnsi="Courier New" w:cs="Courier New"/>
-        </w:rPr>
-        <w:t xml:space="preserve">    &lt;id&gt;deploy-win&lt;/id&gt;</w:t>
-      </w:r>
-    </w:p>
-    <w:p>
-      <w:pPr>
-        <w:spacing w:after="0"/>
-        <w:rPr>
-          <w:rFonts w:ascii="Courier New" w:hAnsi="Courier New" w:cs="Courier New"/>
-        </w:rPr>
-      </w:pPr>
-      <w:r>
-        <w:rPr>
-          <w:rFonts w:ascii="Courier New" w:hAnsi="Courier New" w:cs="Courier New"/>
-        </w:rPr>
-        <w:t xml:space="preserve">    &lt;formats&gt;</w:t>
-      </w:r>
-    </w:p>
-    <w:p>
-      <w:pPr>
-        <w:spacing w:after="0"/>
-        <w:rPr>
-          <w:rFonts w:ascii="Courier New" w:hAnsi="Courier New" w:cs="Courier New"/>
-        </w:rPr>
-      </w:pPr>
-      <w:r>
-        <w:rPr>
-          <w:rFonts w:ascii="Courier New" w:hAnsi="Courier New" w:cs="Courier New"/>
-        </w:rPr>
-        <w:t xml:space="preserve">        &lt;format&gt;zip&lt;/format&gt;</w:t>
-      </w:r>
-    </w:p>
-    <w:p>
-      <w:pPr>
-        <w:spacing w:after="0"/>
-        <w:rPr>
-          <w:rFonts w:ascii="Courier New" w:hAnsi="Courier New" w:cs="Courier New"/>
-        </w:rPr>
-      </w:pPr>
-      <w:r>
-        <w:rPr>
-          <w:rFonts w:ascii="Courier New" w:hAnsi="Courier New" w:cs="Courier New"/>
-        </w:rPr>
-        <w:t xml:space="preserve">    &lt;/formats&gt;</w:t>
-      </w:r>
-    </w:p>
-    <w:p>
-      <w:pPr>
-        <w:spacing w:after="0"/>
-        <w:rPr>
-          <w:rFonts w:ascii="Courier New" w:hAnsi="Courier New" w:cs="Courier New"/>
-        </w:rPr>
-      </w:pPr>
-      <w:r>
-        <w:rPr>
-          <w:rFonts w:ascii="Courier New" w:hAnsi="Courier New" w:cs="Courier New"/>
-        </w:rPr>
-        <w:t xml:space="preserve">    &lt;</w:t>
-      </w:r>
-      <w:proofErr w:type="spellStart"/>
-      <w:r>
-        <w:rPr>
-          <w:rFonts w:ascii="Courier New" w:hAnsi="Courier New" w:cs="Courier New"/>
-        </w:rPr>
-        <w:t>fileSets</w:t>
-      </w:r>
-      <w:proofErr w:type="spellEnd"/>
-      <w:r>
-        <w:rPr>
-          <w:rFonts w:ascii="Courier New" w:hAnsi="Courier New" w:cs="Courier New"/>
-        </w:rPr>
-        <w:t>&gt;</w:t>
-      </w:r>
-    </w:p>
-    <w:p>
-      <w:pPr>
-        <w:spacing w:after="0"/>
-        <w:rPr>
-          <w:rFonts w:ascii="Courier New" w:hAnsi="Courier New" w:cs="Courier New"/>
-        </w:rPr>
-      </w:pPr>
-      <w:r>
-        <w:rPr>
-          <w:rFonts w:ascii="Courier New" w:hAnsi="Courier New" w:cs="Courier New"/>
-        </w:rPr>
-        <w:t xml:space="preserve">        &lt;</w:t>
-      </w:r>
-      <w:proofErr w:type="spellStart"/>
-      <w:r>
-        <w:rPr>
-          <w:rFonts w:ascii="Courier New" w:hAnsi="Courier New" w:cs="Courier New"/>
-        </w:rPr>
-        <w:t>fileSet</w:t>
-      </w:r>
-      <w:proofErr w:type="spellEnd"/>
-      <w:r>
-        <w:rPr>
-          <w:rFonts w:ascii="Courier New" w:hAnsi="Courier New" w:cs="Courier New"/>
-        </w:rPr>
-        <w:t>&gt;</w:t>
-      </w:r>
-    </w:p>
-    <w:p>
-      <w:pPr>
-        <w:spacing w:after="0"/>
-        <w:rPr>
-          <w:rFonts w:ascii="Courier New" w:hAnsi="Courier New" w:cs="Courier New"/>
-        </w:rPr>
-      </w:pPr>
-      <w:r>
-        <w:rPr>
-          <w:rFonts w:ascii="Courier New" w:hAnsi="Courier New" w:cs="Courier New"/>
-        </w:rPr>
-        <w:t xml:space="preserve">            &lt;directory&gt;${</w:t>
-      </w:r>
-      <w:proofErr w:type="spellStart"/>
-      <w:proofErr w:type="gramStart"/>
-      <w:r>
-        <w:rPr>
-          <w:rFonts w:ascii="Courier New" w:hAnsi="Courier New" w:cs="Courier New"/>
-        </w:rPr>
-        <w:t>project.basedir</w:t>
-      </w:r>
-      <w:proofErr w:type="spellEnd"/>
-      <w:proofErr w:type="gramEnd"/>
-      <w:r>
-        <w:rPr>
-          <w:rFonts w:ascii="Courier New" w:hAnsi="Courier New" w:cs="Courier New"/>
-        </w:rPr>
-        <w:t>}&lt;/directory&gt;</w:t>
-      </w:r>
-    </w:p>
-    <w:p>
-      <w:pPr>
-        <w:spacing w:after="0"/>
-        <w:rPr>
-          <w:rFonts w:ascii="Courier New" w:hAnsi="Courier New" w:cs="Courier New"/>
-        </w:rPr>
-      </w:pPr>
-      <w:r>
-        <w:rPr>
-          <w:rFonts w:ascii="Courier New" w:hAnsi="Courier New" w:cs="Courier New"/>
-        </w:rPr>
-        <w:t xml:space="preserve">            &lt;</w:t>
-      </w:r>
-      <w:proofErr w:type="spellStart"/>
-      <w:r>
-        <w:rPr>
-          <w:rFonts w:ascii="Courier New" w:hAnsi="Courier New" w:cs="Courier New"/>
-        </w:rPr>
-        <w:t>outputDirectory</w:t>
-      </w:r>
-      <w:proofErr w:type="spellEnd"/>
-      <w:r>
-        <w:rPr>
-          <w:rFonts w:ascii="Courier New" w:hAnsi="Courier New" w:cs="Courier New"/>
-        </w:rPr>
-        <w:t>&gt;&lt;/</w:t>
-      </w:r>
-      <w:proofErr w:type="spellStart"/>
-      <w:r>
-        <w:rPr>
-          <w:rFonts w:ascii="Courier New" w:hAnsi="Courier New" w:cs="Courier New"/>
-        </w:rPr>
-        <w:t>outputDirectory</w:t>
-      </w:r>
-      <w:proofErr w:type="spellEnd"/>
-      <w:r>
-        <w:rPr>
-          <w:rFonts w:ascii="Courier New" w:hAnsi="Courier New" w:cs="Courier New"/>
-        </w:rPr>
-        <w:t>&gt;</w:t>
-      </w:r>
-    </w:p>
-    <w:p>
-      <w:pPr>
-        <w:spacing w:after="0"/>
-        <w:rPr>
-          <w:rFonts w:ascii="Courier New" w:hAnsi="Courier New" w:cs="Courier New"/>
-        </w:rPr>
-      </w:pPr>
-      <w:r>
-        <w:rPr>
-          <w:rFonts w:ascii="Courier New" w:hAnsi="Courier New" w:cs="Courier New"/>
-        </w:rPr>
-        <w:t xml:space="preserve">            &lt;filtered&gt;true&lt;/filtered&gt;</w:t>
-      </w:r>
-    </w:p>
-    <w:p>
-      <w:pPr>
-        <w:spacing w:after="0"/>
-        <w:rPr>
-          <w:rFonts w:ascii="Courier New" w:hAnsi="Courier New" w:cs="Courier New"/>
-        </w:rPr>
-      </w:pPr>
-      <w:r>
-        <w:rPr>
-          <w:rFonts w:ascii="Courier New" w:hAnsi="Courier New" w:cs="Courier New"/>
-        </w:rPr>
-        <w:t xml:space="preserve">            &lt;includes&gt;</w:t>
-      </w:r>
-    </w:p>
-    <w:p>
-      <w:pPr>
-        <w:spacing w:after="0"/>
-        <w:rPr>
-          <w:rFonts w:ascii="Courier New" w:hAnsi="Courier New" w:cs="Courier New"/>
-        </w:rPr>
-      </w:pPr>
-      <w:r>
-        <w:rPr>
-          <w:rFonts w:ascii="Courier New" w:hAnsi="Courier New" w:cs="Courier New"/>
-        </w:rPr>
-        <w:t xml:space="preserve">                &lt;include&gt;tetris.bat&lt;/include&gt;</w:t>
-      </w:r>
-    </w:p>
-    <w:p>
-      <w:pPr>
-        <w:spacing w:after="0"/>
-        <w:rPr>
-          <w:rFonts w:ascii="Courier New" w:hAnsi="Courier New" w:cs="Courier New"/>
-        </w:rPr>
-      </w:pPr>
-      <w:r>
-        <w:rPr>
-          <w:rFonts w:ascii="Courier New" w:hAnsi="Courier New" w:cs="Courier New"/>
-        </w:rPr>
-        <w:t xml:space="preserve">            &lt;/includes&gt;</w:t>
-      </w:r>
-    </w:p>
-    <w:p>
-      <w:pPr>
-        <w:spacing w:after="0"/>
-        <w:rPr>
-          <w:rFonts w:ascii="Courier New" w:hAnsi="Courier New" w:cs="Courier New"/>
-        </w:rPr>
-      </w:pPr>
-      <w:r>
-        <w:rPr>
-          <w:rFonts w:ascii="Courier New" w:hAnsi="Courier New" w:cs="Courier New"/>
-        </w:rPr>
-        <w:t xml:space="preserve">        &lt;/</w:t>
-      </w:r>
-      <w:proofErr w:type="spellStart"/>
-      <w:r>
-        <w:rPr>
-          <w:rFonts w:ascii="Courier New" w:hAnsi="Courier New" w:cs="Courier New"/>
-        </w:rPr>
-        <w:t>fileSet</w:t>
-      </w:r>
-      <w:proofErr w:type="spellEnd"/>
-      <w:r>
-        <w:rPr>
-          <w:rFonts w:ascii="Courier New" w:hAnsi="Courier New" w:cs="Courier New"/>
-        </w:rPr>
-        <w:t>&gt;</w:t>
-      </w:r>
-    </w:p>
-    <w:p>
-      <w:pPr>
-        <w:spacing w:after="0"/>
-        <w:rPr>
-          <w:rFonts w:ascii="Courier New" w:hAnsi="Courier New" w:cs="Courier New"/>
-        </w:rPr>
-      </w:pPr>
-      <w:r>
-        <w:rPr>
-          <w:rFonts w:ascii="Courier New" w:hAnsi="Courier New" w:cs="Courier New"/>
-        </w:rPr>
-        <w:t xml:space="preserve">        &lt;</w:t>
-      </w:r>
-      <w:proofErr w:type="spellStart"/>
-      <w:r>
-        <w:rPr>
-          <w:rFonts w:ascii="Courier New" w:hAnsi="Courier New" w:cs="Courier New"/>
-        </w:rPr>
-        <w:t>fileSet</w:t>
-      </w:r>
-      <w:proofErr w:type="spellEnd"/>
-      <w:r>
-        <w:rPr>
-          <w:rFonts w:ascii="Courier New" w:hAnsi="Courier New" w:cs="Courier New"/>
-        </w:rPr>
-        <w:t>&gt;</w:t>
-      </w:r>
-    </w:p>
-    <w:p>
-      <w:pPr>
-        <w:spacing w:after="0"/>
-        <w:rPr>
-          <w:rFonts w:ascii="Courier New" w:hAnsi="Courier New" w:cs="Courier New"/>
-        </w:rPr>
-      </w:pPr>
-      <w:r>
-        <w:rPr>
-          <w:rFonts w:ascii="Courier New" w:hAnsi="Courier New" w:cs="Courier New"/>
-        </w:rPr>
-        <w:t xml:space="preserve">            &lt;directory&gt;${</w:t>
-      </w:r>
-      <w:proofErr w:type="spellStart"/>
-      <w:proofErr w:type="gramStart"/>
-      <w:r>
-        <w:rPr>
-          <w:rFonts w:ascii="Courier New" w:hAnsi="Courier New" w:cs="Courier New"/>
-        </w:rPr>
-        <w:t>project.build</w:t>
-      </w:r>
-      <w:proofErr w:type="gramEnd"/>
-      <w:r>
-        <w:rPr>
-          <w:rFonts w:ascii="Courier New" w:hAnsi="Courier New" w:cs="Courier New"/>
-        </w:rPr>
-        <w:t>.directory</w:t>
-      </w:r>
-      <w:proofErr w:type="spellEnd"/>
-      <w:r>
-        <w:rPr>
-          <w:rFonts w:ascii="Courier New" w:hAnsi="Courier New" w:cs="Courier New"/>
-        </w:rPr>
-        <w:t>}&lt;/directory&gt;</w:t>
-      </w:r>
-    </w:p>
-    <w:p>
-      <w:pPr>
-        <w:spacing w:after="0"/>
-        <w:rPr>
-          <w:rFonts w:ascii="Courier New" w:hAnsi="Courier New" w:cs="Courier New"/>
-        </w:rPr>
-      </w:pPr>
-      <w:r>
-        <w:rPr>
-          <w:rFonts w:ascii="Courier New" w:hAnsi="Courier New" w:cs="Courier New"/>
-        </w:rPr>
-        <w:t xml:space="preserve">            &lt;</w:t>
-      </w:r>
-      <w:proofErr w:type="spellStart"/>
-      <w:r>
-        <w:rPr>
-          <w:rFonts w:ascii="Courier New" w:hAnsi="Courier New" w:cs="Courier New"/>
-        </w:rPr>
-        <w:t>outputDirectory</w:t>
-      </w:r>
-      <w:proofErr w:type="spellEnd"/>
-      <w:r>
-        <w:rPr>
-          <w:rFonts w:ascii="Courier New" w:hAnsi="Courier New" w:cs="Courier New"/>
-        </w:rPr>
-        <w:t>&gt;&lt;/</w:t>
-      </w:r>
-      <w:proofErr w:type="spellStart"/>
-      <w:r>
-        <w:rPr>
-          <w:rFonts w:ascii="Courier New" w:hAnsi="Courier New" w:cs="Courier New"/>
-        </w:rPr>
-        <w:t>outputDirectory</w:t>
-      </w:r>
-      <w:proofErr w:type="spellEnd"/>
-      <w:r>
-        <w:rPr>
-          <w:rFonts w:ascii="Courier New" w:hAnsi="Courier New" w:cs="Courier New"/>
-        </w:rPr>
-        <w:t>&gt;</w:t>
-      </w:r>
-    </w:p>
-    <w:p>
-      <w:pPr>
-        <w:spacing w:after="0"/>
-        <w:rPr>
-          <w:rFonts w:ascii="Courier New" w:hAnsi="Courier New" w:cs="Courier New"/>
-        </w:rPr>
-      </w:pPr>
-      <w:r>
-        <w:rPr>
-          <w:rFonts w:ascii="Courier New" w:hAnsi="Courier New" w:cs="Courier New"/>
-        </w:rPr>
-        <w:t xml:space="preserve">            &lt;includes&gt;</w:t>
-      </w:r>
-    </w:p>
-    <w:p>
-      <w:pPr>
-        <w:spacing w:after="0"/>
-        <w:rPr>
-          <w:rFonts w:ascii="Courier New" w:hAnsi="Courier New" w:cs="Courier New"/>
-        </w:rPr>
-      </w:pPr>
-      <w:r>
-        <w:rPr>
-          <w:rFonts w:ascii="Courier New" w:hAnsi="Courier New" w:cs="Courier New"/>
-        </w:rPr>
-        <w:t xml:space="preserve">                &lt;include&gt;${</w:t>
-      </w:r>
-      <w:proofErr w:type="spellStart"/>
-      <w:proofErr w:type="gramStart"/>
-      <w:r>
-        <w:rPr>
-          <w:rFonts w:ascii="Courier New" w:hAnsi="Courier New" w:cs="Courier New"/>
-        </w:rPr>
-        <w:t>project.build</w:t>
-      </w:r>
-      <w:proofErr w:type="gramEnd"/>
-      <w:r>
-        <w:rPr>
-          <w:rFonts w:ascii="Courier New" w:hAnsi="Courier New" w:cs="Courier New"/>
-        </w:rPr>
-        <w:t>.finalName</w:t>
-      </w:r>
-      <w:proofErr w:type="spellEnd"/>
-      <w:r>
-        <w:rPr>
-          <w:rFonts w:ascii="Courier New" w:hAnsi="Courier New" w:cs="Courier New"/>
-        </w:rPr>
-        <w:t>}-with-deps.jar&lt;/include&gt;</w:t>
-      </w:r>
-    </w:p>
-    <w:p>
-      <w:pPr>
-        <w:spacing w:after="0"/>
-        <w:rPr>
-          <w:rFonts w:ascii="Courier New" w:hAnsi="Courier New" w:cs="Courier New"/>
-        </w:rPr>
-      </w:pPr>
-      <w:r>
-        <w:rPr>
-          <w:rFonts w:ascii="Courier New" w:hAnsi="Courier New" w:cs="Courier New"/>
-        </w:rPr>
-        <w:t xml:space="preserve">            &lt;/includes&gt;</w:t>
-      </w:r>
-    </w:p>
-    <w:p>
-      <w:pPr>
-        <w:spacing w:after="0"/>
-        <w:rPr>
-          <w:rFonts w:ascii="Courier New" w:hAnsi="Courier New" w:cs="Courier New"/>
-        </w:rPr>
-      </w:pPr>
-      <w:r>
-        <w:rPr>
-          <w:rFonts w:ascii="Courier New" w:hAnsi="Courier New" w:cs="Courier New"/>
-        </w:rPr>
-        <w:t xml:space="preserve">        &lt;/</w:t>
-      </w:r>
-      <w:proofErr w:type="spellStart"/>
-      <w:r>
-        <w:rPr>
-          <w:rFonts w:ascii="Courier New" w:hAnsi="Courier New" w:cs="Courier New"/>
-        </w:rPr>
-        <w:t>fileSet</w:t>
-      </w:r>
-      <w:proofErr w:type="spellEnd"/>
-      <w:r>
-        <w:rPr>
-          <w:rFonts w:ascii="Courier New" w:hAnsi="Courier New" w:cs="Courier New"/>
-        </w:rPr>
-        <w:t>&gt;</w:t>
-      </w:r>
-    </w:p>
-    <w:p>
-      <w:pPr>
-        <w:spacing w:after="0"/>
-        <w:rPr>
-          <w:rFonts w:ascii="Courier New" w:hAnsi="Courier New" w:cs="Courier New"/>
-        </w:rPr>
-      </w:pPr>
-      <w:r>
-        <w:rPr>
-          <w:rFonts w:ascii="Courier New" w:hAnsi="Courier New" w:cs="Courier New"/>
-        </w:rPr>
-        <w:t xml:space="preserve">    &lt;/</w:t>
-      </w:r>
-      <w:proofErr w:type="spellStart"/>
-      <w:r>
-        <w:rPr>
-          <w:rFonts w:ascii="Courier New" w:hAnsi="Courier New" w:cs="Courier New"/>
-        </w:rPr>
-        <w:t>fileSets</w:t>
-      </w:r>
-      <w:proofErr w:type="spellEnd"/>
-      <w:r>
-        <w:rPr>
-          <w:rFonts w:ascii="Courier New" w:hAnsi="Courier New" w:cs="Courier New"/>
-        </w:rPr>
-        <w:t>&gt;</w:t>
-      </w:r>
-    </w:p>
-    <w:p>
-      <w:pPr>
-        <w:spacing w:after="0"/>
-        <w:rPr>
-          <w:rFonts w:ascii="Courier New" w:hAnsi="Courier New" w:cs="Courier New"/>
-        </w:rPr>
-      </w:pPr>
-      <w:r>
-        <w:rPr>
-          <w:rFonts w:ascii="Courier New" w:hAnsi="Courier New" w:cs="Courier New"/>
-        </w:rPr>
-        <w:t>&lt;/assembly&gt;</w:t>
-      </w:r>
-    </w:p>
-    <w:p>
-      <w:pPr>
-        <w:spacing w:after="0"/>
-      </w:pPr>
-    </w:p>
-    <w:p>
-      <w:pPr>
-        <w:sectPr>
-          <w:type w:val="continuous"/>
-          <w:pgSz w:w="11906" w:h="16838" w:code="9"/>
-          <w:pgMar w:top="1440" w:right="566" w:bottom="1440" w:left="1440" w:header="709" w:footer="709" w:gutter="0"/>
-          <w:pgNumType w:start="1"/>
-          <w:cols w:space="708"/>
-          <w:docGrid w:linePitch="360"/>
-        </w:sectPr>
-      </w:pPr>
-    </w:p>
-    <w:p/>
-    <w:p/>
-    <w:p/>
-    <w:p>
-      <w:r>
-        <w:br w:type="page"/>
-      </w:r>
-    </w:p>
     <w:p>
       <w:pPr>
         <w:pStyle w:val="Heading1"/>
       </w:pPr>
-      <w:bookmarkStart w:id="10" w:name="_Toc82906084"/>
-      <w:r>
-        <w:lastRenderedPageBreak/>
+      <w:bookmarkStart w:id="10" w:name="_Toc82908366"/>
+      <w:r>
         <w:t>Installing Program</w:t>
       </w:r>
       <w:bookmarkEnd w:id="10"/>
@@ -4910,18 +4875,31 @@
       <w:pPr>
         <w:pStyle w:val="Caption"/>
       </w:pPr>
-      <w:bookmarkStart w:id="11" w:name="_Toc82905983"/>
+      <w:bookmarkStart w:id="11" w:name="_Toc82908348"/>
       <w:r>
         <w:t xml:space="preserve">Figure </w:t>
       </w:r>
-      <w:fldSimple w:instr=" SEQ Figure \* ARABIC ">
-        <w:r>
-          <w:rPr>
-            <w:noProof/>
-          </w:rPr>
-          <w:t>1</w:t>
-        </w:r>
-      </w:fldSimple>
+      <w:r>
+        <w:fldChar w:fldCharType="begin"/>
+      </w:r>
+      <w:r>
+        <w:instrText xml:space="preserve"> SEQ Figure \* ARABIC </w:instrText>
+      </w:r>
+      <w:r>
+        <w:fldChar w:fldCharType="separate"/>
+      </w:r>
+      <w:r>
+        <w:rPr>
+          <w:noProof/>
+        </w:rPr>
+        <w:t>1</w:t>
+      </w:r>
+      <w:r>
+        <w:rPr>
+          <w:noProof/>
+        </w:rPr>
+        <w:fldChar w:fldCharType="end"/>
+      </w:r>
       <w:r>
         <w:t xml:space="preserve"> - Windows 10 install</w:t>
       </w:r>
@@ -4983,18 +4961,31 @@
       <w:pPr>
         <w:pStyle w:val="Caption"/>
       </w:pPr>
-      <w:bookmarkStart w:id="12" w:name="_Toc82905984"/>
+      <w:bookmarkStart w:id="12" w:name="_Toc82908349"/>
       <w:r>
         <w:t xml:space="preserve">Figure </w:t>
       </w:r>
-      <w:fldSimple w:instr=" SEQ Figure \* ARABIC ">
-        <w:r>
-          <w:rPr>
-            <w:noProof/>
-          </w:rPr>
-          <w:t>2</w:t>
-        </w:r>
-      </w:fldSimple>
+      <w:r>
+        <w:fldChar w:fldCharType="begin"/>
+      </w:r>
+      <w:r>
+        <w:instrText xml:space="preserve"> SEQ Figure \* ARABIC </w:instrText>
+      </w:r>
+      <w:r>
+        <w:fldChar w:fldCharType="separate"/>
+      </w:r>
+      <w:r>
+        <w:rPr>
+          <w:noProof/>
+        </w:rPr>
+        <w:t>2</w:t>
+      </w:r>
+      <w:r>
+        <w:rPr>
+          <w:noProof/>
+        </w:rPr>
+        <w:fldChar w:fldCharType="end"/>
+      </w:r>
       <w:r>
         <w:t xml:space="preserve"> - Linux install - A</w:t>
       </w:r>
@@ -5055,18 +5046,31 @@
       <w:pPr>
         <w:pStyle w:val="Caption"/>
       </w:pPr>
-      <w:bookmarkStart w:id="13" w:name="_Toc82905985"/>
+      <w:bookmarkStart w:id="13" w:name="_Toc82908350"/>
       <w:r>
         <w:t xml:space="preserve">Figure </w:t>
       </w:r>
-      <w:fldSimple w:instr=" SEQ Figure \* ARABIC ">
-        <w:r>
-          <w:rPr>
-            <w:noProof/>
-          </w:rPr>
-          <w:t>3</w:t>
-        </w:r>
-      </w:fldSimple>
+      <w:r>
+        <w:fldChar w:fldCharType="begin"/>
+      </w:r>
+      <w:r>
+        <w:instrText xml:space="preserve"> SEQ Figure \* ARABIC </w:instrText>
+      </w:r>
+      <w:r>
+        <w:fldChar w:fldCharType="separate"/>
+      </w:r>
+      <w:r>
+        <w:rPr>
+          <w:noProof/>
+        </w:rPr>
+        <w:t>3</w:t>
+      </w:r>
+      <w:r>
+        <w:rPr>
+          <w:noProof/>
+        </w:rPr>
+        <w:fldChar w:fldCharType="end"/>
+      </w:r>
       <w:r>
         <w:t xml:space="preserve"> - Linux install - </w:t>
       </w:r>
@@ -5132,18 +5136,31 @@
       <w:pPr>
         <w:pStyle w:val="Caption"/>
       </w:pPr>
-      <w:bookmarkStart w:id="14" w:name="_Toc82905986"/>
+      <w:bookmarkStart w:id="14" w:name="_Toc82908351"/>
       <w:r>
         <w:t xml:space="preserve">Figure </w:t>
       </w:r>
-      <w:fldSimple w:instr=" SEQ Figure \* ARABIC ">
-        <w:r>
-          <w:rPr>
-            <w:noProof/>
-          </w:rPr>
-          <w:t>4</w:t>
-        </w:r>
-      </w:fldSimple>
+      <w:r>
+        <w:fldChar w:fldCharType="begin"/>
+      </w:r>
+      <w:r>
+        <w:instrText xml:space="preserve"> SEQ Figure \* ARABIC </w:instrText>
+      </w:r>
+      <w:r>
+        <w:fldChar w:fldCharType="separate"/>
+      </w:r>
+      <w:r>
+        <w:rPr>
+          <w:noProof/>
+        </w:rPr>
+        <w:t>4</w:t>
+      </w:r>
+      <w:r>
+        <w:rPr>
+          <w:noProof/>
+        </w:rPr>
+        <w:fldChar w:fldCharType="end"/>
+      </w:r>
       <w:r>
         <w:t xml:space="preserve"> - Running under Windows 10</w:t>
       </w:r>
@@ -5205,18 +5222,31 @@
       <w:pPr>
         <w:pStyle w:val="Caption"/>
       </w:pPr>
-      <w:bookmarkStart w:id="15" w:name="_Toc82905987"/>
+      <w:bookmarkStart w:id="15" w:name="_Toc82908352"/>
       <w:r>
         <w:t xml:space="preserve">Figure </w:t>
       </w:r>
-      <w:fldSimple w:instr=" SEQ Figure \* ARABIC ">
-        <w:r>
-          <w:rPr>
-            <w:noProof/>
-          </w:rPr>
-          <w:t>5</w:t>
-        </w:r>
-      </w:fldSimple>
+      <w:r>
+        <w:fldChar w:fldCharType="begin"/>
+      </w:r>
+      <w:r>
+        <w:instrText xml:space="preserve"> SEQ Figure \* ARABIC </w:instrText>
+      </w:r>
+      <w:r>
+        <w:fldChar w:fldCharType="separate"/>
+      </w:r>
+      <w:r>
+        <w:rPr>
+          <w:noProof/>
+        </w:rPr>
+        <w:t>5</w:t>
+      </w:r>
+      <w:r>
+        <w:rPr>
+          <w:noProof/>
+        </w:rPr>
+        <w:fldChar w:fldCharType="end"/>
+      </w:r>
       <w:r>
         <w:t xml:space="preserve"> - Running under Linux</w:t>
       </w:r>
@@ -5225,13 +5255,42 @@
     <w:p/>
     <w:p>
       <w:pPr>
+        <w:rPr>
+          <w:rFonts w:asciiTheme="majorHAnsi" w:eastAsiaTheme="majorEastAsia" w:hAnsiTheme="majorHAnsi" w:cstheme="majorBidi"/>
+          <w:color w:val="F73B08" w:themeColor="accent6" w:themeShade="BF"/>
+          <w:sz w:val="40"/>
+          <w:szCs w:val="40"/>
+        </w:rPr>
+      </w:pPr>
+      <w:r>
+        <w:br w:type="page"/>
+      </w:r>
+    </w:p>
+    <w:p>
+      <w:pPr>
+        <w:pStyle w:val="Heading1"/>
+      </w:pPr>
+      <w:bookmarkStart w:id="16" w:name="_Toc82908367"/>
+      <w:r>
+        <w:lastRenderedPageBreak/>
+        <w:t>Uninstalling Program</w:t>
+      </w:r>
+      <w:bookmarkEnd w:id="16"/>
+    </w:p>
+    <w:p>
+      <w:r>
+        <w:t>To uninstall the program, simply delete the directory you unpacked the files into.</w:t>
+      </w:r>
+    </w:p>
+    <w:p/>
+    <w:p>
+      <w:pPr>
         <w:keepNext/>
       </w:pPr>
       <w:r>
         <w:rPr>
           <w:noProof/>
         </w:rPr>
-        <w:lastRenderedPageBreak/>
         <w:drawing>
           <wp:inline distT="0" distB="0" distL="0" distR="0" wp14:anchorId="128B6BFA" wp14:editId="55250494">
             <wp:extent cx="5731510" cy="2881630"/>
@@ -5279,22 +5338,35 @@
       <w:pPr>
         <w:pStyle w:val="Caption"/>
       </w:pPr>
-      <w:bookmarkStart w:id="16" w:name="_Toc82905988"/>
+      <w:bookmarkStart w:id="17" w:name="_Toc82908353"/>
       <w:r>
         <w:t xml:space="preserve">Figure </w:t>
       </w:r>
-      <w:fldSimple w:instr=" SEQ Figure \* ARABIC ">
-        <w:r>
-          <w:rPr>
-            <w:noProof/>
-          </w:rPr>
-          <w:t>6</w:t>
-        </w:r>
-      </w:fldSimple>
+      <w:r>
+        <w:fldChar w:fldCharType="begin"/>
+      </w:r>
+      <w:r>
+        <w:instrText xml:space="preserve"> SEQ Figure \* ARABIC </w:instrText>
+      </w:r>
+      <w:r>
+        <w:fldChar w:fldCharType="separate"/>
+      </w:r>
+      <w:r>
+        <w:rPr>
+          <w:noProof/>
+        </w:rPr>
+        <w:t>6</w:t>
+      </w:r>
+      <w:r>
+        <w:rPr>
+          <w:noProof/>
+        </w:rPr>
+        <w:fldChar w:fldCharType="end"/>
+      </w:r>
       <w:r>
         <w:t xml:space="preserve"> - Uninstall - Windows 10 - A</w:t>
       </w:r>
-      <w:bookmarkEnd w:id="16"/>
+      <w:bookmarkEnd w:id="17"/>
     </w:p>
     <w:p>
       <w:pPr>
@@ -5351,25 +5423,38 @@
       <w:pPr>
         <w:pStyle w:val="Caption"/>
       </w:pPr>
-      <w:bookmarkStart w:id="17" w:name="_Toc82905989"/>
+      <w:bookmarkStart w:id="18" w:name="_Toc82908354"/>
       <w:r>
         <w:t xml:space="preserve">Figure </w:t>
       </w:r>
-      <w:fldSimple w:instr=" SEQ Figure \* ARABIC ">
-        <w:r>
-          <w:rPr>
-            <w:noProof/>
-          </w:rPr>
-          <w:t>7</w:t>
-        </w:r>
-      </w:fldSimple>
+      <w:r>
+        <w:fldChar w:fldCharType="begin"/>
+      </w:r>
+      <w:r>
+        <w:instrText xml:space="preserve"> SEQ Figure \* ARABIC </w:instrText>
+      </w:r>
+      <w:r>
+        <w:fldChar w:fldCharType="separate"/>
+      </w:r>
+      <w:r>
+        <w:rPr>
+          <w:noProof/>
+        </w:rPr>
+        <w:t>7</w:t>
+      </w:r>
+      <w:r>
+        <w:rPr>
+          <w:noProof/>
+        </w:rPr>
+        <w:fldChar w:fldCharType="end"/>
+      </w:r>
       <w:r>
         <w:t xml:space="preserve"> - Uninstall - Windows 10 - </w:t>
       </w:r>
       <w:r>
         <w:t>B</w:t>
       </w:r>
-      <w:bookmarkEnd w:id="17"/>
+      <w:bookmarkEnd w:id="18"/>
     </w:p>
     <w:p/>
     <w:p>
@@ -5428,18 +5513,31 @@
       <w:pPr>
         <w:pStyle w:val="Caption"/>
       </w:pPr>
-      <w:bookmarkStart w:id="18" w:name="_Toc82905990"/>
+      <w:bookmarkStart w:id="19" w:name="_Toc82908355"/>
       <w:r>
         <w:t xml:space="preserve">Figure </w:t>
       </w:r>
-      <w:fldSimple w:instr=" SEQ Figure \* ARABIC ">
-        <w:r>
-          <w:rPr>
-            <w:noProof/>
-          </w:rPr>
-          <w:t>8</w:t>
-        </w:r>
-      </w:fldSimple>
+      <w:r>
+        <w:fldChar w:fldCharType="begin"/>
+      </w:r>
+      <w:r>
+        <w:instrText xml:space="preserve"> SEQ Figure \* ARABIC </w:instrText>
+      </w:r>
+      <w:r>
+        <w:fldChar w:fldCharType="separate"/>
+      </w:r>
+      <w:r>
+        <w:rPr>
+          <w:noProof/>
+        </w:rPr>
+        <w:t>8</w:t>
+      </w:r>
+      <w:r>
+        <w:rPr>
+          <w:noProof/>
+        </w:rPr>
+        <w:fldChar w:fldCharType="end"/>
+      </w:r>
       <w:r>
         <w:t xml:space="preserve"> - Uninstall - </w:t>
       </w:r>
@@ -5449,7 +5547,7 @@
       <w:r>
         <w:t xml:space="preserve"> - A</w:t>
       </w:r>
-      <w:bookmarkEnd w:id="18"/>
+      <w:bookmarkEnd w:id="19"/>
     </w:p>
     <w:p>
       <w:pPr>
@@ -5506,25 +5604,38 @@
       <w:pPr>
         <w:pStyle w:val="Caption"/>
       </w:pPr>
-      <w:bookmarkStart w:id="19" w:name="_Toc82905991"/>
+      <w:bookmarkStart w:id="20" w:name="_Toc82908356"/>
       <w:r>
         <w:t xml:space="preserve">Figure </w:t>
       </w:r>
-      <w:fldSimple w:instr=" SEQ Figure \* ARABIC ">
-        <w:r>
-          <w:rPr>
-            <w:noProof/>
-          </w:rPr>
-          <w:t>9</w:t>
-        </w:r>
-      </w:fldSimple>
+      <w:r>
+        <w:fldChar w:fldCharType="begin"/>
+      </w:r>
+      <w:r>
+        <w:instrText xml:space="preserve"> SEQ Figure \* ARABIC </w:instrText>
+      </w:r>
+      <w:r>
+        <w:fldChar w:fldCharType="separate"/>
+      </w:r>
+      <w:r>
+        <w:rPr>
+          <w:noProof/>
+        </w:rPr>
+        <w:t>9</w:t>
+      </w:r>
+      <w:r>
+        <w:rPr>
+          <w:noProof/>
+        </w:rPr>
+        <w:fldChar w:fldCharType="end"/>
+      </w:r>
       <w:r>
         <w:t xml:space="preserve"> - Uninstall - Linux - </w:t>
       </w:r>
       <w:r>
         <w:t>B</w:t>
       </w:r>
-      <w:bookmarkEnd w:id="19"/>
+      <w:bookmarkEnd w:id="20"/>
     </w:p>
     <w:p/>
     <w:p>
@@ -5532,30 +5643,7 @@
         <w:br w:type="page"/>
       </w:r>
     </w:p>
-    <w:p>
-      <w:pPr>
-        <w:pStyle w:val="Heading1"/>
-      </w:pPr>
-      <w:bookmarkStart w:id="20" w:name="_Toc82906085"/>
-      <w:r>
-        <w:lastRenderedPageBreak/>
-        <w:t>Uninstalling Program</w:t>
-      </w:r>
-      <w:bookmarkEnd w:id="20"/>
-    </w:p>
-    <w:p>
-      <w:r>
-        <w:t>To uninstall the program, simply delete the directory you unpacked the files into.</w:t>
-      </w:r>
-    </w:p>
-    <w:p/>
-    <w:p/>
-    <w:p>
-      <w:r>
-        <w:br w:type="page"/>
-      </w:r>
-    </w:p>
-    <w:bookmarkStart w:id="21" w:name="_Toc82906086" w:displacedByCustomXml="next"/>
+    <w:bookmarkStart w:id="21" w:name="_Toc82908368" w:displacedByCustomXml="next"/>
     <w:sdt>
       <w:sdtPr>
         <w:rPr>
@@ -5646,10 +5734,8 @@
     <w:p/>
     <w:p/>
     <w:sectPr>
-      <w:type w:val="continuous"/>
       <w:pgSz w:w="11906" w:h="16838" w:code="9"/>
       <w:pgMar w:top="1440" w:right="1440" w:bottom="1440" w:left="1440" w:header="709" w:footer="709" w:gutter="0"/>
-      <w:pgNumType w:start="1"/>
       <w:cols w:space="708"/>
       <w:docGrid w:linePitch="360"/>
     </w:sectPr>
@@ -10005,6 +10091,14 @@
       <w:rFonts w:ascii="Consolas" w:eastAsiaTheme="minorHAnsi" w:hAnsi="Consolas"/>
     </w:rPr>
   </w:style>
+  <w:style w:type="character" w:styleId="LineNumber">
+    <w:name w:val="line number"/>
+    <w:basedOn w:val="DefaultParagraphFont"/>
+    <w:uiPriority w:val="99"/>
+    <w:semiHidden/>
+    <w:unhideWhenUsed/>
+    <w:rsid w:val="005264FD"/>
+  </w:style>
 </w:styles>
 </file>
 
@@ -10263,12 +10357,9 @@
 </file>
 
 <file path=customXml/item1.xml><?xml version="1.0" encoding="utf-8"?>
-<?mso-contentType ?>
-<FormTemplates xmlns="http://schemas.microsoft.com/sharepoint/v3/contenttype/forms">
-  <Display>DocumentLibraryForm</Display>
-  <Edit>DocumentLibraryForm</Edit>
-  <New>DocumentLibraryForm</New>
-</FormTemplates>
+<p:properties xmlns:p="http://schemas.microsoft.com/office/2006/metadata/properties" xmlns:xsi="http://www.w3.org/2001/XMLSchema-instance" xmlns:pc="http://schemas.microsoft.com/office/infopath/2007/PartnerControls">
+  <documentManagement/>
+</p:properties>
 </file>
 
 <file path=customXml/item2.xml><?xml version="1.0" encoding="utf-8"?>
@@ -10450,9 +10541,12 @@
 </file>
 
 <file path=customXml/item3.xml><?xml version="1.0" encoding="utf-8"?>
-<p:properties xmlns:p="http://schemas.microsoft.com/office/2006/metadata/properties" xmlns:xsi="http://www.w3.org/2001/XMLSchema-instance" xmlns:pc="http://schemas.microsoft.com/office/infopath/2007/PartnerControls">
-  <documentManagement/>
-</p:properties>
+<?mso-contentType ?>
+<FormTemplates xmlns="http://schemas.microsoft.com/sharepoint/v3/contenttype/forms">
+  <Display>DocumentLibraryForm</Display>
+  <Edit>DocumentLibraryForm</Edit>
+  <New>DocumentLibraryForm</New>
+</FormTemplates>
 </file>
 
 <file path=customXml/item4.xml><?xml version="1.0" encoding="utf-8"?>
@@ -10478,9 +10572,10 @@
 </file>
 
 <file path=customXml/itemProps1.xml><?xml version="1.0" encoding="utf-8"?>
-<ds:datastoreItem xmlns:ds="http://schemas.openxmlformats.org/officeDocument/2006/customXml" ds:itemID="{319DCE3D-0A13-4435-831D-A46174126968}">
+<ds:datastoreItem xmlns:ds="http://schemas.openxmlformats.org/officeDocument/2006/customXml" ds:itemID="{90791EE2-C3EC-4F52-A061-6D8BABFAA0C9}">
   <ds:schemaRefs>
-    <ds:schemaRef ds:uri="http://schemas.microsoft.com/sharepoint/v3/contenttype/forms"/>
+    <ds:schemaRef ds:uri="http://schemas.microsoft.com/office/2006/metadata/properties"/>
+    <ds:schemaRef ds:uri="http://schemas.microsoft.com/office/infopath/2007/PartnerControls"/>
   </ds:schemaRefs>
 </ds:datastoreItem>
 </file>
@@ -10504,10 +10599,9 @@
 </file>
 
 <file path=customXml/itemProps3.xml><?xml version="1.0" encoding="utf-8"?>
-<ds:datastoreItem xmlns:ds="http://schemas.openxmlformats.org/officeDocument/2006/customXml" ds:itemID="{90791EE2-C3EC-4F52-A061-6D8BABFAA0C9}">
+<ds:datastoreItem xmlns:ds="http://schemas.openxmlformats.org/officeDocument/2006/customXml" ds:itemID="{319DCE3D-0A13-4435-831D-A46174126968}">
   <ds:schemaRefs>
-    <ds:schemaRef ds:uri="http://schemas.microsoft.com/office/2006/metadata/properties"/>
-    <ds:schemaRef ds:uri="http://schemas.microsoft.com/office/infopath/2007/PartnerControls"/>
+    <ds:schemaRef ds:uri="http://schemas.microsoft.com/sharepoint/v3/contenttype/forms"/>
   </ds:schemaRefs>
 </ds:datastoreItem>
 </file>

</xml_diff>